<commit_message>
Improve DOCX generation with placeholder replacement
- Updated generate_docx to replace <<field_name>> placeholders in template
- Data now fills directly into form fields instead of being appended at end
- Proper signature image insertion with scaling
- Signature and date placement in correct table cells
- Updated defaults.json to reflect field changes
- Improved .gitignore for test files
</commit_message>
<xml_diff>
--- a/template.docx
+++ b/template.docx
@@ -1,6 +1,6 @@
 
 <file path=word/document.xml><?xml version="1.0" encoding="utf-8"?>
-<w:document xmlns:wpc="http://schemas.microsoft.com/office/word/2010/wordprocessingCanvas" xmlns:cx="http://schemas.microsoft.com/office/drawing/2014/chartex" xmlns:cx1="http://schemas.microsoft.com/office/drawing/2015/9/8/chartex" xmlns:cx2="http://schemas.microsoft.com/office/drawing/2015/10/21/chartex" xmlns:cx3="http://schemas.microsoft.com/office/drawing/2016/5/9/chartex" xmlns:cx4="http://schemas.microsoft.com/office/drawing/2016/5/10/chartex" xmlns:cx5="http://schemas.microsoft.com/office/drawing/2016/5/11/chartex" xmlns:cx6="http://schemas.microsoft.com/office/drawing/2016/5/12/chartex" xmlns:cx7="http://schemas.microsoft.com/office/drawing/2016/5/13/chartex" xmlns:cx8="http://schemas.microsoft.com/office/drawing/2016/5/14/chartex" xmlns:mc="http://schemas.openxmlformats.org/markup-compatibility/2006" xmlns:aink="http://schemas.microsoft.com/office/drawing/2016/ink" xmlns:am3d="http://schemas.microsoft.com/office/drawing/2017/model3d" xmlns:o="urn:schemas-microsoft-com:office:office" xmlns:r="http://schemas.openxmlformats.org/officeDocument/2006/relationships" xmlns:m="http://schemas.openxmlformats.org/officeDocument/2006/math" xmlns:v="urn:schemas-microsoft-com:vml" xmlns:wp14="http://schemas.microsoft.com/office/word/2010/wordprocessingDrawing" xmlns:wp="http://schemas.openxmlformats.org/drawingml/2006/wordprocessingDrawing" xmlns:w10="urn:schemas-microsoft-com:office:word" xmlns:w="http://schemas.openxmlformats.org/wordprocessingml/2006/main" xmlns:w14="http://schemas.microsoft.com/office/word/2010/wordml" xmlns:w15="http://schemas.microsoft.com/office/word/2012/wordml" xmlns:w16cex="http://schemas.microsoft.com/office/word/2018/wordml/cex" xmlns:w16cid="http://schemas.microsoft.com/office/word/2016/wordml/cid" xmlns:w16="http://schemas.microsoft.com/office/word/2018/wordml" xmlns:w16sdtdh="http://schemas.microsoft.com/office/word/2020/wordml/sdtdatahash" xmlns:w16se="http://schemas.microsoft.com/office/word/2015/wordml/symex" xmlns:wpg="http://schemas.microsoft.com/office/word/2010/wordprocessingGroup" xmlns:wpi="http://schemas.microsoft.com/office/word/2010/wordprocessingInk" xmlns:wne="http://schemas.microsoft.com/office/word/2006/wordml" xmlns:wps="http://schemas.microsoft.com/office/word/2010/wordprocessingShape" mc:Ignorable="w14 w15 w16se w16cid w16 w16cex w16sdtdh wp14">
+<w:document xmlns:wpc="http://schemas.microsoft.com/office/word/2010/wordprocessingCanvas" xmlns:cx="http://schemas.microsoft.com/office/drawing/2014/chartex" xmlns:cx1="http://schemas.microsoft.com/office/drawing/2015/9/8/chartex" xmlns:cx2="http://schemas.microsoft.com/office/drawing/2015/10/21/chartex" xmlns:cx3="http://schemas.microsoft.com/office/drawing/2016/5/9/chartex" xmlns:cx4="http://schemas.microsoft.com/office/drawing/2016/5/10/chartex" xmlns:cx5="http://schemas.microsoft.com/office/drawing/2016/5/11/chartex" xmlns:cx6="http://schemas.microsoft.com/office/drawing/2016/5/12/chartex" xmlns:cx7="http://schemas.microsoft.com/office/drawing/2016/5/13/chartex" xmlns:cx8="http://schemas.microsoft.com/office/drawing/2016/5/14/chartex" xmlns:mc="http://schemas.openxmlformats.org/markup-compatibility/2006" xmlns:aink="http://schemas.microsoft.com/office/drawing/2016/ink" xmlns:am3d="http://schemas.microsoft.com/office/drawing/2017/model3d" xmlns:o="urn:schemas-microsoft-com:office:office" xmlns:oel="http://schemas.microsoft.com/office/2019/extlst" xmlns:r="http://schemas.openxmlformats.org/officeDocument/2006/relationships" xmlns:m="http://schemas.openxmlformats.org/officeDocument/2006/math" xmlns:v="urn:schemas-microsoft-com:vml" xmlns:wp14="http://schemas.microsoft.com/office/word/2010/wordprocessingDrawing" xmlns:wp="http://schemas.openxmlformats.org/drawingml/2006/wordprocessingDrawing" xmlns:w10="urn:schemas-microsoft-com:office:word" xmlns:w="http://schemas.openxmlformats.org/wordprocessingml/2006/main" xmlns:w14="http://schemas.microsoft.com/office/word/2010/wordml" xmlns:w15="http://schemas.microsoft.com/office/word/2012/wordml" xmlns:w16cex="http://schemas.microsoft.com/office/word/2018/wordml/cex" xmlns:w16cid="http://schemas.microsoft.com/office/word/2016/wordml/cid" xmlns:w16="http://schemas.microsoft.com/office/word/2018/wordml" xmlns:w16du="http://schemas.microsoft.com/office/word/2023/wordml/word16du" xmlns:w16sdtdh="http://schemas.microsoft.com/office/word/2020/wordml/sdtdatahash" xmlns:w16sdtfl="http://schemas.microsoft.com/office/word/2024/wordml/sdtformatlock" xmlns:w16se="http://schemas.microsoft.com/office/word/2015/wordml/symex" xmlns:wpg="http://schemas.microsoft.com/office/word/2010/wordprocessingGroup" xmlns:wpi="http://schemas.microsoft.com/office/word/2010/wordprocessingInk" xmlns:wne="http://schemas.microsoft.com/office/word/2006/wordml" xmlns:wps="http://schemas.microsoft.com/office/word/2010/wordprocessingShape" mc:Ignorable="w14 w15 w16se w16cid w16 w16cex w16sdtdh w16sdtfl w16du wp14">
   <w:body>
     <w:p>
       <w:pPr>
@@ -147,7 +147,6 @@
               <w:top w:val="single" w:sz="8" w:space="0" w:color="7F7F7F" w:themeColor="text1" w:themeTint="80"/>
               <w:bottom w:val="single" w:sz="8" w:space="0" w:color="7F7F7F" w:themeColor="text1" w:themeTint="80"/>
             </w:tcBorders>
-            <w:shd w:val="clear" w:color="auto" w:fill="auto"/>
             <w:vAlign w:val="center"/>
           </w:tcPr>
           <w:p>
@@ -178,12 +177,20 @@
               <w:bottom w:val="single" w:sz="8" w:space="0" w:color="7F7F7F" w:themeColor="text1" w:themeTint="80"/>
             </w:tcBorders>
             <w:shd w:val="clear" w:color="auto" w:fill="F2F2F2" w:themeFill="background1" w:themeFillShade="F2"/>
-            <w:vAlign w:val="center"/>
           </w:tcPr>
           <w:p>
             <w:pPr>
               <w:pStyle w:val="TableText"/>
             </w:pPr>
+            <w:r>
+              <w:t>&lt;&lt;</w:t>
+            </w:r>
+            <w:r>
+              <w:t>Aspect of building work (indicate the aspect)</w:t>
+            </w:r>
+            <w:r>
+              <w:t>&gt;&gt;</w:t>
+            </w:r>
           </w:p>
         </w:tc>
       </w:tr>
@@ -226,21 +233,21 @@
         <w:rPr>
           <w:lang w:val="en-GB" w:bidi="en-US"/>
         </w:rPr>
-        <w:t>The lot and plan details (</w:t>
+        <w:t xml:space="preserve">The lot and plan details (e.g. SP/RP) are shown on title documents or </w:t>
       </w:r>
       <w:proofErr w:type="gramStart"/>
       <w:r>
         <w:rPr>
           <w:lang w:val="en-GB" w:bidi="en-US"/>
         </w:rPr>
-        <w:t>e.g.</w:t>
+        <w:t>a rates</w:t>
       </w:r>
       <w:proofErr w:type="gramEnd"/>
       <w:r>
         <w:rPr>
           <w:lang w:val="en-GB" w:bidi="en-US"/>
         </w:rPr>
-        <w:t xml:space="preserve"> SP/RP) are shown on title documents or a rates notice. </w:t>
+        <w:t xml:space="preserve"> notice. </w:t>
       </w:r>
     </w:p>
     <w:p>
@@ -275,10 +282,10 @@
         <w:tblLook w:val="04A0" w:firstRow="1" w:lastRow="0" w:firstColumn="1" w:lastColumn="0" w:noHBand="0" w:noVBand="1"/>
       </w:tblPr>
       <w:tblGrid>
-        <w:gridCol w:w="1418"/>
+        <w:gridCol w:w="1417"/>
         <w:gridCol w:w="3544"/>
         <w:gridCol w:w="1559"/>
-        <w:gridCol w:w="3684"/>
+        <w:gridCol w:w="3685"/>
       </w:tblGrid>
       <w:tr>
         <w:trPr>
@@ -315,6 +322,15 @@
             <w:pPr>
               <w:pStyle w:val="TableText"/>
             </w:pPr>
+            <w:r>
+              <w:t>&lt;&lt;</w:t>
+            </w:r>
+            <w:r>
+              <w:t>Street address</w:t>
+            </w:r>
+            <w:r>
+              <w:t>&gt;&gt;</w:t>
+            </w:r>
           </w:p>
         </w:tc>
       </w:tr>
@@ -372,6 +388,15 @@
             <w:pPr>
               <w:pStyle w:val="TableText"/>
             </w:pPr>
+            <w:r>
+              <w:t>&lt;&lt;</w:t>
+            </w:r>
+            <w:r>
+              <w:t>Suburb/locality</w:t>
+            </w:r>
+            <w:r>
+              <w:t>&gt;&gt;</w:t>
+            </w:r>
           </w:p>
         </w:tc>
       </w:tr>
@@ -397,53 +422,31 @@
             </w:r>
           </w:p>
         </w:tc>
-        <w:sdt>
-          <w:sdtPr>
-            <w:alias w:val="State"/>
-            <w:tag w:val="state"/>
-            <w:id w:val="-1712873945"/>
-            <w:placeholder>
-              <w:docPart w:val="19D9C60ACE24C74AB51C47E1CA19BF61"/>
-            </w:placeholder>
-            <w:showingPlcHdr/>
-            <w:dropDownList>
-              <w:listItem w:value="Choose an item."/>
-              <w:listItem w:displayText="ACT" w:value="ACT"/>
-              <w:listItem w:displayText="NSW" w:value="NSW"/>
-              <w:listItem w:displayText="NT" w:value="NT"/>
-              <w:listItem w:displayText="QLD" w:value="QLD"/>
-              <w:listItem w:displayText="SA" w:value="SA"/>
-              <w:listItem w:displayText="TAS" w:value="TAS"/>
-              <w:listItem w:displayText="VIC" w:value="VIC"/>
-              <w:listItem w:displayText="WA" w:value="WA"/>
-            </w:dropDownList>
-          </w:sdtPr>
-          <w:sdtEndPr/>
-          <w:sdtContent>
-            <w:tc>
-              <w:tcPr>
-                <w:tcW w:w="3544" w:type="dxa"/>
-                <w:tcBorders>
-                  <w:top w:val="single" w:sz="8" w:space="0" w:color="7F7F7F" w:themeColor="text1" w:themeTint="80"/>
-                  <w:bottom w:val="single" w:sz="8" w:space="0" w:color="7F7F7F" w:themeColor="text1" w:themeTint="80"/>
-                </w:tcBorders>
-                <w:shd w:val="clear" w:color="auto" w:fill="F2F2F2" w:themeFill="background1" w:themeFillShade="F2"/>
-                <w:vAlign w:val="center"/>
-              </w:tcPr>
-              <w:p>
-                <w:pPr>
-                  <w:pStyle w:val="TableText"/>
-                </w:pPr>
-                <w:r>
-                  <w:rPr>
-                    <w:rStyle w:val="PlaceholderText"/>
-                  </w:rPr>
-                  <w:t>Choose an item.</w:t>
-                </w:r>
-              </w:p>
-            </w:tc>
-          </w:sdtContent>
-        </w:sdt>
+        <w:tc>
+          <w:tcPr>
+            <w:tcW w:w="3544" w:type="dxa"/>
+            <w:tcBorders>
+              <w:top w:val="single" w:sz="8" w:space="0" w:color="7F7F7F" w:themeColor="text1" w:themeTint="80"/>
+              <w:bottom w:val="single" w:sz="8" w:space="0" w:color="7F7F7F" w:themeColor="text1" w:themeTint="80"/>
+            </w:tcBorders>
+            <w:shd w:val="clear" w:color="auto" w:fill="F2F2F2" w:themeFill="background1" w:themeFillShade="F2"/>
+            <w:vAlign w:val="center"/>
+          </w:tcPr>
+          <w:p>
+            <w:pPr>
+              <w:pStyle w:val="TableText"/>
+            </w:pPr>
+            <w:r>
+              <w:t>&lt;&lt;</w:t>
+            </w:r>
+            <w:r>
+              <w:t>State</w:t>
+            </w:r>
+            <w:r>
+              <w:t>&gt;&gt;</w:t>
+            </w:r>
+          </w:p>
+        </w:tc>
         <w:tc>
           <w:tcPr>
             <w:tcW w:w="1559" w:type="dxa"/>
@@ -477,6 +480,15 @@
             <w:pPr>
               <w:pStyle w:val="TableText"/>
             </w:pPr>
+            <w:r>
+              <w:t>&lt;&lt;</w:t>
+            </w:r>
+            <w:r>
+              <w:t>Postcode</w:t>
+            </w:r>
+            <w:r>
+              <w:t>&gt;&gt;</w:t>
+            </w:r>
           </w:p>
         </w:tc>
       </w:tr>
@@ -530,6 +542,15 @@
             <w:pPr>
               <w:pStyle w:val="TableText"/>
             </w:pPr>
+            <w:r>
+              <w:t>&lt;&lt;</w:t>
+            </w:r>
+            <w:r>
+              <w:t>Lot and plan details</w:t>
+            </w:r>
+            <w:r>
+              <w:t>&gt;&gt;</w:t>
+            </w:r>
           </w:p>
         </w:tc>
       </w:tr>
@@ -576,6 +597,15 @@
             <w:pPr>
               <w:pStyle w:val="TableText"/>
             </w:pPr>
+            <w:r>
+              <w:t>&lt;&lt;</w:t>
+            </w:r>
+            <w:r>
+              <w:t>Local government area the land is situated in</w:t>
+            </w:r>
+            <w:r>
+              <w:t>&gt;&gt;</w:t>
+            </w:r>
           </w:p>
         </w:tc>
       </w:tr>
@@ -686,12 +716,20 @@
               <w:bottom w:val="single" w:sz="8" w:space="0" w:color="7F7F7F" w:themeColor="text1" w:themeTint="80"/>
             </w:tcBorders>
             <w:shd w:val="clear" w:color="auto" w:fill="F2F2F2" w:themeFill="background1" w:themeFillShade="F2"/>
-            <w:vAlign w:val="center"/>
           </w:tcPr>
           <w:p>
             <w:pPr>
               <w:pStyle w:val="TableText"/>
             </w:pPr>
+            <w:r>
+              <w:t>&lt;&lt;</w:t>
+            </w:r>
+            <w:r>
+              <w:t>Building/structure description</w:t>
+            </w:r>
+            <w:r>
+              <w:t>&gt;&gt;</w:t>
+            </w:r>
           </w:p>
         </w:tc>
       </w:tr>
@@ -736,12 +774,20 @@
               <w:bottom w:val="single" w:sz="8" w:space="0" w:color="7F7F7F" w:themeColor="text1" w:themeTint="80"/>
             </w:tcBorders>
             <w:shd w:val="clear" w:color="auto" w:fill="F2F2F2" w:themeFill="background1" w:themeFillShade="F2"/>
-            <w:vAlign w:val="center"/>
           </w:tcPr>
           <w:p>
             <w:pPr>
               <w:pStyle w:val="TableText"/>
             </w:pPr>
+            <w:r>
+              <w:t>&lt;&lt;</w:t>
+            </w:r>
+            <w:r>
+              <w:t>Class of building/structure</w:t>
+            </w:r>
+            <w:r>
+              <w:t>&gt;&gt;</w:t>
+            </w:r>
           </w:p>
         </w:tc>
       </w:tr>
@@ -778,21 +824,7 @@
         <w:rPr>
           <w:lang w:val="en-GB" w:bidi="en-US"/>
         </w:rPr>
-        <w:t xml:space="preserve">Clearly describe the extent of work covered by this certificate, </w:t>
-      </w:r>
-      <w:proofErr w:type="gramStart"/>
-      <w:r>
-        <w:rPr>
-          <w:lang w:val="en-GB" w:bidi="en-US"/>
-        </w:rPr>
-        <w:t>i.e.</w:t>
-      </w:r>
-      <w:proofErr w:type="gramEnd"/>
-      <w:r>
-        <w:rPr>
-          <w:lang w:val="en-GB" w:bidi="en-US"/>
-        </w:rPr>
-        <w:t xml:space="preserve"> all structural aspects of the steel roof beams and location i.e. what floors the work was on, the parts of a room.</w:t>
+        <w:t>Clearly describe the extent of work covered by this certificate, i.e. all structural aspects of the steel roof beams and location i.e. what floors the work was on, the parts of a room.</w:t>
       </w:r>
     </w:p>
     <w:tbl>
@@ -828,12 +860,20 @@
               <w:bottom w:val="single" w:sz="8" w:space="0" w:color="7F7F7F" w:themeColor="text1" w:themeTint="80"/>
             </w:tcBorders>
             <w:shd w:val="clear" w:color="auto" w:fill="F2F2F2" w:themeFill="background1" w:themeFillShade="F2"/>
-            <w:vAlign w:val="center"/>
           </w:tcPr>
           <w:p>
             <w:pPr>
               <w:pStyle w:val="TableText"/>
             </w:pPr>
+            <w:r>
+              <w:t>&lt;&lt;</w:t>
+            </w:r>
+            <w:r>
+              <w:t>Description of the extent of aspect/s certified</w:t>
+            </w:r>
+            <w:r>
+              <w:t>&gt;&gt;</w:t>
+            </w:r>
           </w:p>
         </w:tc>
       </w:tr>
@@ -913,12 +953,20 @@
               <w:bottom w:val="single" w:sz="8" w:space="0" w:color="7F7F7F" w:themeColor="text1" w:themeTint="80"/>
             </w:tcBorders>
             <w:shd w:val="clear" w:color="auto" w:fill="F2F2F2" w:themeFill="background1" w:themeFillShade="F2"/>
-            <w:vAlign w:val="center"/>
           </w:tcPr>
           <w:p>
             <w:pPr>
               <w:pStyle w:val="TableText"/>
             </w:pPr>
+            <w:r>
+              <w:t>&lt;&lt;</w:t>
+            </w:r>
+            <w:r>
+              <w:t>Basis of certification</w:t>
+            </w:r>
+            <w:r>
+              <w:t>&gt;&gt;</w:t>
+            </w:r>
           </w:p>
         </w:tc>
       </w:tr>
@@ -971,21 +1019,7 @@
         <w:rPr>
           <w:lang w:val="en-GB" w:bidi="en-US"/>
         </w:rPr>
-        <w:t xml:space="preserve">Clearly identify any relevant documentation, </w:t>
-      </w:r>
-      <w:proofErr w:type="gramStart"/>
-      <w:r>
-        <w:rPr>
-          <w:lang w:val="en-GB" w:bidi="en-US"/>
-        </w:rPr>
-        <w:t>e.g.</w:t>
-      </w:r>
-      <w:proofErr w:type="gramEnd"/>
-      <w:r>
-        <w:rPr>
-          <w:lang w:val="en-GB" w:bidi="en-US"/>
-        </w:rPr>
-        <w:t xml:space="preserve"> numbered structural engineering plans.</w:t>
+        <w:t>Clearly identify any relevant documentation, e.g. numbered structural engineering plans.</w:t>
       </w:r>
     </w:p>
     <w:tbl>
@@ -1021,14 +1055,23 @@
               <w:bottom w:val="single" w:sz="8" w:space="0" w:color="7F7F7F" w:themeColor="text1" w:themeTint="80"/>
             </w:tcBorders>
             <w:shd w:val="clear" w:color="auto" w:fill="F2F2F2" w:themeFill="background1" w:themeFillShade="F2"/>
-            <w:vAlign w:val="center"/>
           </w:tcPr>
           <w:p>
             <w:pPr>
               <w:pStyle w:val="TableText"/>
             </w:pPr>
           </w:p>
-          <w:p/>
+          <w:p>
+            <w:r>
+              <w:t>&lt;&lt;</w:t>
+            </w:r>
+            <w:r>
+              <w:t>Reference documentation</w:t>
+            </w:r>
+            <w:r>
+              <w:t>&gt;&gt;</w:t>
+            </w:r>
+          </w:p>
           <w:p/>
           <w:p/>
           <w:p/>
@@ -1153,7 +1196,17 @@
             <w:shd w:val="clear" w:color="auto" w:fill="F2F2F2" w:themeFill="background1" w:themeFillShade="F2"/>
             <w:vAlign w:val="center"/>
           </w:tcPr>
-          <w:p/>
+          <w:p>
+            <w:r>
+              <w:t>&lt;&lt;</w:t>
+            </w:r>
+            <w:r>
+              <w:t>Building certifier's name (in full)</w:t>
+            </w:r>
+            <w:r>
+              <w:t>&gt;&gt;</w:t>
+            </w:r>
+          </w:p>
         </w:tc>
       </w:tr>
       <w:tr>
@@ -1194,7 +1247,17 @@
             <w:shd w:val="clear" w:color="auto" w:fill="F2F2F2" w:themeFill="background1" w:themeFillShade="F2"/>
             <w:vAlign w:val="center"/>
           </w:tcPr>
-          <w:p/>
+          <w:p>
+            <w:r>
+              <w:t>&lt;&lt;</w:t>
+            </w:r>
+            <w:r>
+              <w:t>Building certifier reference number</w:t>
+            </w:r>
+            <w:r>
+              <w:t>&gt;&gt;</w:t>
+            </w:r>
+          </w:p>
         </w:tc>
         <w:tc>
           <w:tcPr>
@@ -1203,7 +1266,6 @@
               <w:top w:val="single" w:sz="8" w:space="0" w:color="7F7F7F" w:themeColor="text1" w:themeTint="80"/>
               <w:bottom w:val="single" w:sz="8" w:space="0" w:color="7F7F7F" w:themeColor="text1" w:themeTint="80"/>
             </w:tcBorders>
-            <w:shd w:val="clear" w:color="auto" w:fill="auto"/>
             <w:vAlign w:val="center"/>
           </w:tcPr>
           <w:p>
@@ -1243,6 +1305,27 @@
                 <w:lang w:val="en-AU"/>
               </w:rPr>
             </w:pPr>
+            <w:r>
+              <w:rPr>
+                <w:szCs w:val="22"/>
+                <w:lang w:val="en-AU"/>
+              </w:rPr>
+              <w:t>&lt;&lt;</w:t>
+            </w:r>
+            <w:r>
+              <w:rPr>
+                <w:szCs w:val="22"/>
+                <w:lang w:val="en-AU"/>
+              </w:rPr>
+              <w:t>Building development approval number</w:t>
+            </w:r>
+            <w:r>
+              <w:rPr>
+                <w:szCs w:val="22"/>
+                <w:lang w:val="en-AU"/>
+              </w:rPr>
+              <w:t>&gt;&gt;</w:t>
+            </w:r>
           </w:p>
         </w:tc>
       </w:tr>
@@ -1345,6 +1428,27 @@
                 <w:lang w:val="en-AU"/>
               </w:rPr>
             </w:pPr>
+            <w:r>
+              <w:rPr>
+                <w:szCs w:val="22"/>
+                <w:lang w:val="en-AU"/>
+              </w:rPr>
+              <w:t>&lt;&lt;</w:t>
+            </w:r>
+            <w:r>
+              <w:rPr>
+                <w:szCs w:val="22"/>
+                <w:lang w:val="en-AU"/>
+              </w:rPr>
+              <w:t>Appointed competent person name (in full)</w:t>
+            </w:r>
+            <w:r>
+              <w:rPr>
+                <w:szCs w:val="22"/>
+                <w:lang w:val="en-AU"/>
+              </w:rPr>
+              <w:t>&gt;&gt;</w:t>
+            </w:r>
           </w:p>
         </w:tc>
       </w:tr>
@@ -1403,6 +1507,27 @@
                 <w:lang w:val="en-AU"/>
               </w:rPr>
             </w:pPr>
+            <w:r>
+              <w:rPr>
+                <w:szCs w:val="22"/>
+                <w:lang w:val="en-AU"/>
+              </w:rPr>
+              <w:t>&lt;&lt;</w:t>
+            </w:r>
+            <w:r>
+              <w:rPr>
+                <w:szCs w:val="22"/>
+                <w:lang w:val="en-AU"/>
+              </w:rPr>
+              <w:t>Company name (if applicable)</w:t>
+            </w:r>
+            <w:r>
+              <w:rPr>
+                <w:szCs w:val="22"/>
+                <w:lang w:val="en-AU"/>
+              </w:rPr>
+              <w:t>&gt;&gt;</w:t>
+            </w:r>
           </w:p>
         </w:tc>
       </w:tr>
@@ -1453,6 +1578,27 @@
                 <w:lang w:val="en-AU"/>
               </w:rPr>
             </w:pPr>
+            <w:r>
+              <w:rPr>
+                <w:szCs w:val="22"/>
+                <w:lang w:val="en-AU"/>
+              </w:rPr>
+              <w:t>&lt;&lt;</w:t>
+            </w:r>
+            <w:r>
+              <w:rPr>
+                <w:szCs w:val="22"/>
+                <w:lang w:val="en-AU"/>
+              </w:rPr>
+              <w:t>Contact person</w:t>
+            </w:r>
+            <w:r>
+              <w:rPr>
+                <w:szCs w:val="22"/>
+                <w:lang w:val="en-AU"/>
+              </w:rPr>
+              <w:t>&gt;&gt;</w:t>
+            </w:r>
           </w:p>
         </w:tc>
       </w:tr>
@@ -1503,6 +1649,27 @@
                 <w:lang w:val="en-AU"/>
               </w:rPr>
             </w:pPr>
+            <w:r>
+              <w:rPr>
+                <w:szCs w:val="22"/>
+                <w:lang w:val="en-AU"/>
+              </w:rPr>
+              <w:t>&lt;&lt;</w:t>
+            </w:r>
+            <w:r>
+              <w:rPr>
+                <w:szCs w:val="22"/>
+                <w:lang w:val="en-AU"/>
+              </w:rPr>
+              <w:t>Business phone number</w:t>
+            </w:r>
+            <w:r>
+              <w:rPr>
+                <w:szCs w:val="22"/>
+                <w:lang w:val="en-AU"/>
+              </w:rPr>
+              <w:t>&gt;&gt;</w:t>
+            </w:r>
           </w:p>
         </w:tc>
         <w:tc>
@@ -1548,6 +1715,27 @@
                 <w:lang w:val="en-AU"/>
               </w:rPr>
             </w:pPr>
+            <w:r>
+              <w:rPr>
+                <w:szCs w:val="22"/>
+                <w:lang w:val="en-AU"/>
+              </w:rPr>
+              <w:t>&lt;&lt;</w:t>
+            </w:r>
+            <w:r>
+              <w:rPr>
+                <w:szCs w:val="22"/>
+                <w:lang w:val="en-AU"/>
+              </w:rPr>
+              <w:t>Mobile</w:t>
+            </w:r>
+            <w:r>
+              <w:rPr>
+                <w:szCs w:val="22"/>
+                <w:lang w:val="en-AU"/>
+              </w:rPr>
+              <w:t>&gt;&gt;</w:t>
+            </w:r>
           </w:p>
         </w:tc>
       </w:tr>
@@ -1598,6 +1786,27 @@
                 <w:lang w:val="en-AU"/>
               </w:rPr>
             </w:pPr>
+            <w:r>
+              <w:rPr>
+                <w:szCs w:val="22"/>
+                <w:lang w:val="en-AU"/>
+              </w:rPr>
+              <w:t>&lt;&lt;</w:t>
+            </w:r>
+            <w:r>
+              <w:rPr>
+                <w:szCs w:val="22"/>
+                <w:lang w:val="en-AU"/>
+              </w:rPr>
+              <w:t>Email address</w:t>
+            </w:r>
+            <w:r>
+              <w:rPr>
+                <w:szCs w:val="22"/>
+                <w:lang w:val="en-AU"/>
+              </w:rPr>
+              <w:t>&gt;&gt;</w:t>
+            </w:r>
           </w:p>
         </w:tc>
       </w:tr>
@@ -1648,6 +1857,27 @@
                 <w:lang w:val="en-AU"/>
               </w:rPr>
             </w:pPr>
+            <w:r>
+              <w:rPr>
+                <w:szCs w:val="22"/>
+                <w:lang w:val="en-AU"/>
+              </w:rPr>
+              <w:t>&lt;</w:t>
+            </w:r>
+            <w:r>
+              <w:rPr>
+                <w:szCs w:val="22"/>
+                <w:lang w:val="en-AU"/>
+              </w:rPr>
+              <w:t>Postal address</w:t>
+            </w:r>
+            <w:r>
+              <w:rPr>
+                <w:szCs w:val="22"/>
+                <w:lang w:val="en-AU"/>
+              </w:rPr>
+              <w:t>&gt;</w:t>
+            </w:r>
           </w:p>
         </w:tc>
       </w:tr>
@@ -1719,6 +1949,27 @@
                 <w:lang w:val="en-AU"/>
               </w:rPr>
             </w:pPr>
+            <w:r>
+              <w:rPr>
+                <w:szCs w:val="22"/>
+                <w:lang w:val="en-AU"/>
+              </w:rPr>
+              <w:t>&lt;&lt;</w:t>
+            </w:r>
+            <w:r>
+              <w:rPr>
+                <w:szCs w:val="22"/>
+                <w:lang w:val="en-AU"/>
+              </w:rPr>
+              <w:t>Suburb/locality (postal)</w:t>
+            </w:r>
+            <w:r>
+              <w:rPr>
+                <w:szCs w:val="22"/>
+                <w:lang w:val="en-AU"/>
+              </w:rPr>
+              <w:t>&gt;&gt;</w:t>
+            </w:r>
           </w:p>
         </w:tc>
       </w:tr>
@@ -1752,57 +2003,46 @@
             </w:r>
           </w:p>
         </w:tc>
-        <w:sdt>
-          <w:sdtPr>
-            <w:alias w:val="State"/>
-            <w:tag w:val="state"/>
-            <w:id w:val="918832663"/>
-            <w:placeholder>
-              <w:docPart w:val="CCCE3DB03FF318418389F677D59289E1"/>
-            </w:placeholder>
-            <w:showingPlcHdr/>
-            <w:dropDownList>
-              <w:listItem w:value="Choose an item."/>
-              <w:listItem w:displayText="ACT" w:value="ACT"/>
-              <w:listItem w:displayText="NSW" w:value="NSW"/>
-              <w:listItem w:displayText="NT" w:value="NT"/>
-              <w:listItem w:displayText="QLD" w:value="QLD"/>
-              <w:listItem w:displayText="SA" w:value="SA"/>
-              <w:listItem w:displayText="TAS" w:value="TAS"/>
-              <w:listItem w:displayText="VIC" w:value="VIC"/>
-              <w:listItem w:displayText="WA" w:value="WA"/>
-            </w:dropDownList>
-          </w:sdtPr>
-          <w:sdtEndPr/>
-          <w:sdtContent>
-            <w:tc>
-              <w:tcPr>
-                <w:tcW w:w="2740" w:type="dxa"/>
-                <w:tcBorders>
-                  <w:top w:val="single" w:sz="8" w:space="0" w:color="7F7F7F" w:themeColor="text1" w:themeTint="80"/>
-                  <w:bottom w:val="single" w:sz="8" w:space="0" w:color="7F7F7F" w:themeColor="text1" w:themeTint="80"/>
-                </w:tcBorders>
-                <w:shd w:val="clear" w:color="auto" w:fill="F2F2F2" w:themeFill="background1" w:themeFillShade="F2"/>
-                <w:vAlign w:val="center"/>
-              </w:tcPr>
-              <w:p>
-                <w:pPr>
-                  <w:rPr>
-                    <w:szCs w:val="22"/>
-                    <w:lang w:val="en-AU"/>
-                  </w:rPr>
-                </w:pPr>
-                <w:r>
-                  <w:rPr>
-                    <w:szCs w:val="22"/>
-                    <w:lang w:val="en-AU"/>
-                  </w:rPr>
-                  <w:t>Choose an item.</w:t>
-                </w:r>
-              </w:p>
-            </w:tc>
-          </w:sdtContent>
-        </w:sdt>
+        <w:tc>
+          <w:tcPr>
+            <w:tcW w:w="2740" w:type="dxa"/>
+            <w:tcBorders>
+              <w:top w:val="single" w:sz="8" w:space="0" w:color="7F7F7F" w:themeColor="text1" w:themeTint="80"/>
+              <w:bottom w:val="single" w:sz="8" w:space="0" w:color="7F7F7F" w:themeColor="text1" w:themeTint="80"/>
+            </w:tcBorders>
+            <w:shd w:val="clear" w:color="auto" w:fill="F2F2F2" w:themeFill="background1" w:themeFillShade="F2"/>
+            <w:vAlign w:val="center"/>
+          </w:tcPr>
+          <w:p>
+            <w:pPr>
+              <w:rPr>
+                <w:szCs w:val="22"/>
+                <w:lang w:val="en-AU"/>
+              </w:rPr>
+            </w:pPr>
+            <w:r>
+              <w:rPr>
+                <w:szCs w:val="22"/>
+                <w:lang w:val="en-AU"/>
+              </w:rPr>
+              <w:t>&lt;&lt;</w:t>
+            </w:r>
+            <w:r>
+              <w:rPr>
+                <w:szCs w:val="22"/>
+                <w:lang w:val="en-AU"/>
+              </w:rPr>
+              <w:t>State (postal)</w:t>
+            </w:r>
+            <w:r>
+              <w:rPr>
+                <w:szCs w:val="22"/>
+                <w:lang w:val="en-AU"/>
+              </w:rPr>
+              <w:t>&gt;&gt;</w:t>
+            </w:r>
+          </w:p>
+        </w:tc>
         <w:tc>
           <w:tcPr>
             <w:tcW w:w="1655" w:type="dxa"/>
@@ -1847,6 +2087,27 @@
                 <w:lang w:val="en-AU"/>
               </w:rPr>
             </w:pPr>
+            <w:r>
+              <w:rPr>
+                <w:szCs w:val="22"/>
+                <w:lang w:val="en-AU"/>
+              </w:rPr>
+              <w:t>&lt;&lt;</w:t>
+            </w:r>
+            <w:r>
+              <w:rPr>
+                <w:szCs w:val="22"/>
+                <w:lang w:val="en-AU"/>
+              </w:rPr>
+              <w:t>Postcode (postal)</w:t>
+            </w:r>
+            <w:r>
+              <w:rPr>
+                <w:szCs w:val="22"/>
+                <w:lang w:val="en-AU"/>
+              </w:rPr>
+              <w:t>&gt;&gt;</w:t>
+            </w:r>
           </w:p>
         </w:tc>
       </w:tr>
@@ -1888,7 +2149,22 @@
             <w:shd w:val="clear" w:color="auto" w:fill="F2F2F2" w:themeFill="background1" w:themeFillShade="F2"/>
             <w:vAlign w:val="center"/>
           </w:tcPr>
-          <w:p/>
+          <w:p>
+            <w:r>
+              <w:t>&lt;&lt;</w:t>
+            </w:r>
+            <w:proofErr w:type="spellStart"/>
+            <w:r>
+              <w:t>Licence</w:t>
+            </w:r>
+            <w:proofErr w:type="spellEnd"/>
+            <w:r>
+              <w:t xml:space="preserve"> class or registration type (if applicable)</w:t>
+            </w:r>
+            <w:r>
+              <w:t>&gt;&gt;</w:t>
+            </w:r>
+          </w:p>
         </w:tc>
       </w:tr>
       <w:tr>
@@ -1929,7 +2205,22 @@
             <w:shd w:val="clear" w:color="auto" w:fill="F2F2F2" w:themeFill="background1" w:themeFillShade="F2"/>
             <w:vAlign w:val="center"/>
           </w:tcPr>
-          <w:p/>
+          <w:p>
+            <w:r>
+              <w:t>&lt;&lt;</w:t>
+            </w:r>
+            <w:proofErr w:type="spellStart"/>
+            <w:r>
+              <w:t>Licence</w:t>
+            </w:r>
+            <w:proofErr w:type="spellEnd"/>
+            <w:r>
+              <w:t xml:space="preserve"> class or registration number (if applicable)</w:t>
+            </w:r>
+            <w:r>
+              <w:t>&gt;&gt;</w:t>
+            </w:r>
+          </w:p>
         </w:tc>
       </w:tr>
       <w:tr>
@@ -1952,44 +2243,29 @@
             </w:r>
           </w:p>
         </w:tc>
-        <w:sdt>
-          <w:sdtPr>
-            <w:id w:val="212865266"/>
-            <w:placeholder>
-              <w:docPart w:val="1C2B63971A3409439DDD126D02D5977B"/>
-            </w:placeholder>
-            <w:showingPlcHdr/>
-            <w:date>
-              <w:dateFormat w:val="d/MM/yyyy"/>
-              <w:lid w:val="en-AU"/>
-              <w:storeMappedDataAs w:val="dateTime"/>
-              <w:calendar w:val="gregorian"/>
-            </w:date>
-          </w:sdtPr>
-          <w:sdtEndPr/>
-          <w:sdtContent>
-            <w:tc>
-              <w:tcPr>
-                <w:tcW w:w="7370" w:type="dxa"/>
-                <w:gridSpan w:val="4"/>
-                <w:tcBorders>
-                  <w:top w:val="single" w:sz="8" w:space="0" w:color="7F7F7F" w:themeColor="text1" w:themeTint="80"/>
-                  <w:bottom w:val="single" w:sz="8" w:space="0" w:color="7F7F7F" w:themeColor="text1" w:themeTint="80"/>
-                </w:tcBorders>
-                <w:shd w:val="clear" w:color="auto" w:fill="F2F2F2" w:themeFill="background1" w:themeFillShade="F2"/>
-                <w:vAlign w:val="center"/>
-              </w:tcPr>
-              <w:p>
-                <w:r>
-                  <w:rPr>
-                    <w:rStyle w:val="PlaceholderText"/>
-                  </w:rPr>
-                  <w:t>Click or tap to enter a date.</w:t>
-                </w:r>
-              </w:p>
-            </w:tc>
-          </w:sdtContent>
-        </w:sdt>
+        <w:tc>
+          <w:tcPr>
+            <w:tcW w:w="7370" w:type="dxa"/>
+            <w:gridSpan w:val="4"/>
+            <w:tcBorders>
+              <w:top w:val="single" w:sz="8" w:space="0" w:color="7F7F7F" w:themeColor="text1" w:themeTint="80"/>
+              <w:bottom w:val="single" w:sz="8" w:space="0" w:color="7F7F7F" w:themeColor="text1" w:themeTint="80"/>
+            </w:tcBorders>
+            <w:shd w:val="clear" w:color="auto" w:fill="F2F2F2" w:themeFill="background1" w:themeFillShade="F2"/>
+            <w:vAlign w:val="center"/>
+          </w:tcPr>
+          <w:p>
+            <w:r>
+              <w:t>&lt;&lt;</w:t>
+            </w:r>
+            <w:r>
+              <w:t>Date request to inspect received from building certifier</w:t>
+            </w:r>
+            <w:r>
+              <w:t>&gt;&gt;</w:t>
+            </w:r>
+          </w:p>
+        </w:tc>
       </w:tr>
     </w:tbl>
     <w:p/>
@@ -2077,6 +2353,15 @@
             <w:pPr>
               <w:pStyle w:val="TableText"/>
             </w:pPr>
+            <w:r>
+              <w:t>&lt;&lt;</w:t>
+            </w:r>
+            <w:r>
+              <w:t>Signature Image Path</w:t>
+            </w:r>
+            <w:r>
+              <w:t>&gt;&gt;</w:t>
+            </w:r>
           </w:p>
         </w:tc>
         <w:tc>
@@ -2098,46 +2383,31 @@
             </w:r>
           </w:p>
         </w:tc>
-        <w:sdt>
-          <w:sdtPr>
-            <w:id w:val="-1076980378"/>
-            <w:placeholder>
-              <w:docPart w:val="43E300871C726144BC5E61E4A866C861"/>
-            </w:placeholder>
-            <w:showingPlcHdr/>
-            <w:date>
-              <w:dateFormat w:val="d/MM/yyyy"/>
-              <w:lid w:val="en-AU"/>
-              <w:storeMappedDataAs w:val="dateTime"/>
-              <w:calendar w:val="gregorian"/>
-            </w:date>
-          </w:sdtPr>
-          <w:sdtEndPr/>
-          <w:sdtContent>
-            <w:tc>
-              <w:tcPr>
-                <w:tcW w:w="2378" w:type="dxa"/>
-                <w:tcBorders>
-                  <w:top w:val="single" w:sz="8" w:space="0" w:color="7F7F7F" w:themeColor="text1" w:themeTint="80"/>
-                  <w:bottom w:val="single" w:sz="8" w:space="0" w:color="7F7F7F" w:themeColor="text1" w:themeTint="80"/>
-                </w:tcBorders>
-                <w:shd w:val="clear" w:color="auto" w:fill="F2F2F2" w:themeFill="background1" w:themeFillShade="F2"/>
-                <w:vAlign w:val="center"/>
-              </w:tcPr>
-              <w:p>
-                <w:pPr>
-                  <w:pStyle w:val="TableText"/>
-                </w:pPr>
-                <w:r>
-                  <w:rPr>
-                    <w:rStyle w:val="PlaceholderText"/>
-                  </w:rPr>
-                  <w:t>Click or tap to enter a date.</w:t>
-                </w:r>
-              </w:p>
-            </w:tc>
-          </w:sdtContent>
-        </w:sdt>
+        <w:tc>
+          <w:tcPr>
+            <w:tcW w:w="2378" w:type="dxa"/>
+            <w:tcBorders>
+              <w:top w:val="single" w:sz="8" w:space="0" w:color="7F7F7F" w:themeColor="text1" w:themeTint="80"/>
+              <w:bottom w:val="single" w:sz="8" w:space="0" w:color="7F7F7F" w:themeColor="text1" w:themeTint="80"/>
+            </w:tcBorders>
+            <w:shd w:val="clear" w:color="auto" w:fill="F2F2F2" w:themeFill="background1" w:themeFillShade="F2"/>
+            <w:vAlign w:val="center"/>
+          </w:tcPr>
+          <w:p>
+            <w:pPr>
+              <w:pStyle w:val="TableText"/>
+            </w:pPr>
+            <w:r>
+              <w:t>&lt;&lt;</w:t>
+            </w:r>
+            <w:r>
+              <w:t>Date (signature)</w:t>
+            </w:r>
+            <w:r>
+              <w:t>&gt;&gt;</w:t>
+            </w:r>
+          </w:p>
+        </w:tc>
       </w:tr>
     </w:tbl>
     <w:p/>
@@ -2218,7 +2488,6 @@
               <w:calendar w:val="gregorian"/>
             </w:date>
           </w:sdtPr>
-          <w:sdtEndPr/>
           <w:sdtContent>
             <w:tc>
               <w:tcPr>
@@ -2248,7 +2517,6 @@
               <w:top w:val="single" w:sz="8" w:space="0" w:color="7F7F7F" w:themeColor="text1" w:themeTint="80"/>
               <w:bottom w:val="single" w:sz="8" w:space="0" w:color="7F7F7F" w:themeColor="text1" w:themeTint="80"/>
             </w:tcBorders>
-            <w:shd w:val="clear" w:color="auto" w:fill="auto"/>
             <w:vAlign w:val="center"/>
           </w:tcPr>
           <w:p>
@@ -2362,15 +2630,7 @@
         <w:t>When is this certificate needed?</w:t>
       </w:r>
       <w:r>
-        <w:t xml:space="preserve"> (</w:t>
-      </w:r>
-      <w:proofErr w:type="gramStart"/>
-      <w:r>
-        <w:t>section</w:t>
-      </w:r>
-      <w:proofErr w:type="gramEnd"/>
-      <w:r>
-        <w:t xml:space="preserve"> 10 of the </w:t>
+        <w:t xml:space="preserve"> (section 10 of the </w:t>
       </w:r>
       <w:r>
         <w:rPr>
@@ -2650,15 +2910,7 @@
         <w:spacing w:after="160" w:line="259" w:lineRule="auto"/>
       </w:pPr>
       <w:r>
-        <w:t xml:space="preserve">A building certifier must be satisfied that an individual is competent to give the type of inspection help having regard to the individual’s experience, </w:t>
-      </w:r>
-      <w:proofErr w:type="gramStart"/>
-      <w:r>
-        <w:t>qualifications</w:t>
-      </w:r>
-      <w:proofErr w:type="gramEnd"/>
-      <w:r>
-        <w:t xml:space="preserve"> and skills and if required by law to hold a licence or registration, that the individual is appropriately registered or licensed. </w:t>
+        <w:t xml:space="preserve">A building certifier must be satisfied that an individual is competent to give the type of inspection help having regard to the individual’s experience, qualifications and skills and if required by law to hold a licence or registration, that the individual is appropriately registered or licensed. </w:t>
       </w:r>
     </w:p>
     <w:p>
@@ -2751,18 +3003,21 @@
         <w:spacing w:after="160" w:line="259" w:lineRule="auto"/>
       </w:pPr>
       <w:r>
-        <w:t>The property description must identify all the land the subject of the application. The lot and plan details (</w:t>
+        <w:t>The property description must identify all the land the subject of the application. The lot and plan details (e.g</w:t>
+      </w:r>
+      <w:r>
+        <w:t>.</w:t>
+      </w:r>
+      <w:r>
+        <w:t xml:space="preserve"> SP/RP) can be found on title documents or </w:t>
       </w:r>
       <w:proofErr w:type="gramStart"/>
       <w:r>
-        <w:t>e.g</w:t>
-      </w:r>
-      <w:r>
-        <w:t>.</w:t>
+        <w:t>a rates</w:t>
       </w:r>
       <w:proofErr w:type="gramEnd"/>
       <w:r>
-        <w:t xml:space="preserve"> SP/RP) can be found on title documents or a rates notice. If the plan is not registered by title, provide previous lot and plan details.</w:t>
+        <w:t xml:space="preserve"> notice. If the plan is not registered by title, provide previous lot and plan details.</w:t>
       </w:r>
     </w:p>
     <w:p>
@@ -2810,15 +3065,7 @@
         <w:spacing w:after="160" w:line="259" w:lineRule="auto"/>
       </w:pPr>
       <w:r>
-        <w:t xml:space="preserve">Clearly describe the extent of work covered by this certificate, </w:t>
-      </w:r>
-      <w:proofErr w:type="gramStart"/>
-      <w:r>
-        <w:t>i.e.</w:t>
-      </w:r>
-      <w:proofErr w:type="gramEnd"/>
-      <w:r>
-        <w:t xml:space="preserve"> all structural aspects of the steel roof beams and location i.e. what floors the work was on, the parts of a room.</w:t>
+        <w:t>Clearly describe the extent of work covered by this certificate, i.e. all structural aspects of the steel roof beams and location i.e. what floors the work was on, the parts of a room.</w:t>
       </w:r>
     </w:p>
     <w:p>
@@ -2934,52 +3181,65 @@
           <w:b/>
           <w:bCs/>
         </w:rPr>
-        <w:t xml:space="preserve">Aspect </w:t>
-      </w:r>
-      <w:proofErr w:type="gramStart"/>
+        <w:t>Aspect work not subject to a building development approval - accepted development (self-assessable)</w:t>
+      </w:r>
       <w:r>
         <w:rPr>
           <w:b/>
           <w:bCs/>
         </w:rPr>
-        <w:t>work</w:t>
-      </w:r>
-      <w:proofErr w:type="gramEnd"/>
+        <w:t>:</w:t>
+      </w:r>
       <w:r>
         <w:rPr>
           <w:b/>
           <w:bCs/>
         </w:rPr>
-        <w:t xml:space="preserve"> not subject to a building development approval - accepted development (self-assessable)</w:t>
-      </w:r>
+        <w:t xml:space="preserve"> Form 30 – (completed by a QBCC licensee)</w:t>
+      </w:r>
+      <w:r>
+        <w:t xml:space="preserve"> given to either the builder or </w:t>
+      </w:r>
+      <w:r>
+        <w:t xml:space="preserve">building </w:t>
+      </w:r>
+      <w:r>
+        <w:t>owner</w:t>
+      </w:r>
+      <w:r>
+        <w:t xml:space="preserve"> </w:t>
+      </w:r>
+      <w:r>
+        <w:t>of the building, stating the subject aspect work complies with the relevant provisions, standards and codes.</w:t>
+      </w:r>
+    </w:p>
+    <w:p>
+      <w:pPr>
+        <w:spacing w:after="160" w:line="259" w:lineRule="auto"/>
+      </w:pPr>
       <w:r>
         <w:rPr>
           <w:b/>
           <w:bCs/>
         </w:rPr>
-        <w:t>:</w:t>
+        <w:t>Stages of work</w:t>
       </w:r>
       <w:r>
         <w:rPr>
           <w:b/>
           <w:bCs/>
         </w:rPr>
-        <w:t xml:space="preserve"> Form 30 – (completed by a QBCC licensee)</w:t>
-      </w:r>
-      <w:r>
-        <w:t xml:space="preserve"> given to either the builder or </w:t>
-      </w:r>
-      <w:r>
-        <w:t xml:space="preserve">building </w:t>
-      </w:r>
-      <w:r>
-        <w:t>owner</w:t>
-      </w:r>
-      <w:r>
-        <w:t xml:space="preserve"> </w:t>
-      </w:r>
-      <w:r>
-        <w:t>of the building, stating the subject aspect work complies with the relevant provisions, standards and codes.</w:t>
+        <w:t>:</w:t>
+      </w:r>
+      <w:r>
+        <w:rPr>
+          <w:b/>
+          <w:bCs/>
+        </w:rPr>
+        <w:t xml:space="preserve"> Form 16 – Inspection certificate (completed by a building certifier or competent person)</w:t>
+      </w:r>
+      <w:r>
+        <w:t xml:space="preserve"> for a stage of work.</w:t>
       </w:r>
     </w:p>
     <w:p>
@@ -2991,7 +3251,7 @@
           <w:b/>
           <w:bCs/>
         </w:rPr>
-        <w:t>Stages of work</w:t>
+        <w:t>Building design – specification</w:t>
       </w:r>
       <w:r>
         <w:rPr>
@@ -3005,67 +3265,38 @@
           <w:b/>
           <w:bCs/>
         </w:rPr>
-        <w:t xml:space="preserve"> Form 16 – Inspection certificate (completed by a building certifier or competent person)</w:t>
-      </w:r>
-      <w:r>
-        <w:t xml:space="preserve"> for a stage of work.</w:t>
+        <w:t xml:space="preserve"> Form 15 – Compliance certificate for building design or specification (completed by </w:t>
+      </w:r>
+      <w:r>
+        <w:rPr>
+          <w:b/>
+          <w:bCs/>
+        </w:rPr>
+        <w:t>the appointed</w:t>
+      </w:r>
+      <w:r>
+        <w:rPr>
+          <w:b/>
+          <w:bCs/>
+        </w:rPr>
+        <w:t xml:space="preserve"> competent person (design – specification))</w:t>
+      </w:r>
+      <w:r>
+        <w:t xml:space="preserve"> - for an aspect of stating a building design – specification will, if installed or carried out to the detail under this Form will comply with the building assessment provisions. </w:t>
       </w:r>
     </w:p>
     <w:p>
       <w:pPr>
         <w:spacing w:after="160" w:line="259" w:lineRule="auto"/>
-      </w:pPr>
-      <w:r>
         <w:rPr>
           <w:b/>
           <w:bCs/>
         </w:rPr>
-        <w:t>Building design – specification</w:t>
-      </w:r>
-      <w:r>
-        <w:rPr>
-          <w:b/>
-          <w:bCs/>
-        </w:rPr>
-        <w:t>:</w:t>
-      </w:r>
-      <w:r>
-        <w:rPr>
-          <w:b/>
-          <w:bCs/>
-        </w:rPr>
-        <w:t xml:space="preserve"> Form 15 – Compliance certificate for building design or specification (completed by </w:t>
-      </w:r>
-      <w:r>
-        <w:rPr>
-          <w:b/>
-          <w:bCs/>
-        </w:rPr>
-        <w:t>the appointed</w:t>
-      </w:r>
-      <w:r>
-        <w:rPr>
-          <w:b/>
-          <w:bCs/>
-        </w:rPr>
-        <w:t xml:space="preserve"> competent person (design – specification))</w:t>
-      </w:r>
-      <w:r>
-        <w:t xml:space="preserve"> - for an aspect of stating a building design – specification will, if installed or carried out to the detail under this Form will comply with the building assessment provisions. </w:t>
-      </w:r>
-    </w:p>
-    <w:p>
-      <w:pPr>
-        <w:spacing w:after="160" w:line="259" w:lineRule="auto"/>
-        <w:rPr>
-          <w:b/>
-          <w:bCs/>
-        </w:rPr>
       </w:pPr>
       <w:r>
         <w:t xml:space="preserve">For all other building forms and guidelines visit the </w:t>
       </w:r>
-      <w:hyperlink r:id="rId10" w:history="1">
+      <w:hyperlink r:id="rId11" w:history="1">
         <w:r>
           <w:rPr>
             <w:rStyle w:val="Hyperlink"/>
@@ -3118,15 +3349,7 @@
         <w:t>Building Act 1975</w:t>
       </w:r>
       <w:r>
-        <w:t xml:space="preserve">. This information may be stored by the Department, and will be used for administration, compliance, statistical </w:t>
-      </w:r>
-      <w:proofErr w:type="gramStart"/>
-      <w:r>
-        <w:t>research</w:t>
-      </w:r>
-      <w:proofErr w:type="gramEnd"/>
-      <w:r>
-        <w:t xml:space="preserve"> and evaluation of building laws. Your personal information will be disclosed to other government agencies, local government authorities and third parties for purposes relating to administering and monitoring compliance with the </w:t>
+        <w:t xml:space="preserve">. This information may be stored by the Department, and will be used for administration, compliance, statistical research and evaluation of building laws. Your personal information will be disclosed to other government agencies, local government authorities and third parties for purposes relating to administering and monitoring compliance with the </w:t>
       </w:r>
       <w:r>
         <w:rPr>
@@ -3140,9 +3363,9 @@
       </w:r>
     </w:p>
     <w:sectPr>
-      <w:footerReference w:type="default" r:id="rId11"/>
-      <w:headerReference w:type="first" r:id="rId12"/>
-      <w:footerReference w:type="first" r:id="rId13"/>
+      <w:footerReference w:type="default" r:id="rId12"/>
+      <w:headerReference w:type="first" r:id="rId13"/>
+      <w:footerReference w:type="first" r:id="rId14"/>
       <w:pgSz w:w="11906" w:h="16838"/>
       <w:pgMar w:top="709" w:right="992" w:bottom="567" w:left="709" w:header="573" w:footer="284" w:gutter="0"/>
       <w:cols w:space="708"/>
@@ -3154,7 +3377,7 @@
 </file>
 
 <file path=word/endnotes.xml><?xml version="1.0" encoding="utf-8"?>
-<w:endnotes xmlns:wpc="http://schemas.microsoft.com/office/word/2010/wordprocessingCanvas" xmlns:cx="http://schemas.microsoft.com/office/drawing/2014/chartex" xmlns:cx1="http://schemas.microsoft.com/office/drawing/2015/9/8/chartex" xmlns:cx2="http://schemas.microsoft.com/office/drawing/2015/10/21/chartex" xmlns:cx3="http://schemas.microsoft.com/office/drawing/2016/5/9/chartex" xmlns:cx4="http://schemas.microsoft.com/office/drawing/2016/5/10/chartex" xmlns:cx5="http://schemas.microsoft.com/office/drawing/2016/5/11/chartex" xmlns:cx6="http://schemas.microsoft.com/office/drawing/2016/5/12/chartex" xmlns:cx7="http://schemas.microsoft.com/office/drawing/2016/5/13/chartex" xmlns:cx8="http://schemas.microsoft.com/office/drawing/2016/5/14/chartex" xmlns:mc="http://schemas.openxmlformats.org/markup-compatibility/2006" xmlns:aink="http://schemas.microsoft.com/office/drawing/2016/ink" xmlns:am3d="http://schemas.microsoft.com/office/drawing/2017/model3d" xmlns:o="urn:schemas-microsoft-com:office:office" xmlns:r="http://schemas.openxmlformats.org/officeDocument/2006/relationships" xmlns:m="http://schemas.openxmlformats.org/officeDocument/2006/math" xmlns:v="urn:schemas-microsoft-com:vml" xmlns:wp14="http://schemas.microsoft.com/office/word/2010/wordprocessingDrawing" xmlns:wp="http://schemas.openxmlformats.org/drawingml/2006/wordprocessingDrawing" xmlns:w10="urn:schemas-microsoft-com:office:word" xmlns:w="http://schemas.openxmlformats.org/wordprocessingml/2006/main" xmlns:w14="http://schemas.microsoft.com/office/word/2010/wordml" xmlns:w15="http://schemas.microsoft.com/office/word/2012/wordml" xmlns:w16cex="http://schemas.microsoft.com/office/word/2018/wordml/cex" xmlns:w16cid="http://schemas.microsoft.com/office/word/2016/wordml/cid" xmlns:w16="http://schemas.microsoft.com/office/word/2018/wordml" xmlns:w16sdtdh="http://schemas.microsoft.com/office/word/2020/wordml/sdtdatahash" xmlns:w16se="http://schemas.microsoft.com/office/word/2015/wordml/symex" xmlns:wpg="http://schemas.microsoft.com/office/word/2010/wordprocessingGroup" xmlns:wpi="http://schemas.microsoft.com/office/word/2010/wordprocessingInk" xmlns:wne="http://schemas.microsoft.com/office/word/2006/wordml" xmlns:wps="http://schemas.microsoft.com/office/word/2010/wordprocessingShape" mc:Ignorable="w14 w15 w16se w16cid w16 w16cex w16sdtdh wp14">
+<w:endnotes xmlns:wpc="http://schemas.microsoft.com/office/word/2010/wordprocessingCanvas" xmlns:cx="http://schemas.microsoft.com/office/drawing/2014/chartex" xmlns:cx1="http://schemas.microsoft.com/office/drawing/2015/9/8/chartex" xmlns:cx2="http://schemas.microsoft.com/office/drawing/2015/10/21/chartex" xmlns:cx3="http://schemas.microsoft.com/office/drawing/2016/5/9/chartex" xmlns:cx4="http://schemas.microsoft.com/office/drawing/2016/5/10/chartex" xmlns:cx5="http://schemas.microsoft.com/office/drawing/2016/5/11/chartex" xmlns:cx6="http://schemas.microsoft.com/office/drawing/2016/5/12/chartex" xmlns:cx7="http://schemas.microsoft.com/office/drawing/2016/5/13/chartex" xmlns:cx8="http://schemas.microsoft.com/office/drawing/2016/5/14/chartex" xmlns:mc="http://schemas.openxmlformats.org/markup-compatibility/2006" xmlns:aink="http://schemas.microsoft.com/office/drawing/2016/ink" xmlns:am3d="http://schemas.microsoft.com/office/drawing/2017/model3d" xmlns:o="urn:schemas-microsoft-com:office:office" xmlns:oel="http://schemas.microsoft.com/office/2019/extlst" xmlns:r="http://schemas.openxmlformats.org/officeDocument/2006/relationships" xmlns:m="http://schemas.openxmlformats.org/officeDocument/2006/math" xmlns:v="urn:schemas-microsoft-com:vml" xmlns:wp14="http://schemas.microsoft.com/office/word/2010/wordprocessingDrawing" xmlns:wp="http://schemas.openxmlformats.org/drawingml/2006/wordprocessingDrawing" xmlns:w10="urn:schemas-microsoft-com:office:word" xmlns:w="http://schemas.openxmlformats.org/wordprocessingml/2006/main" xmlns:w14="http://schemas.microsoft.com/office/word/2010/wordml" xmlns:w15="http://schemas.microsoft.com/office/word/2012/wordml" xmlns:w16cex="http://schemas.microsoft.com/office/word/2018/wordml/cex" xmlns:w16cid="http://schemas.microsoft.com/office/word/2016/wordml/cid" xmlns:w16="http://schemas.microsoft.com/office/word/2018/wordml" xmlns:w16du="http://schemas.microsoft.com/office/word/2023/wordml/word16du" xmlns:w16sdtdh="http://schemas.microsoft.com/office/word/2020/wordml/sdtdatahash" xmlns:w16sdtfl="http://schemas.microsoft.com/office/word/2024/wordml/sdtformatlock" xmlns:w16se="http://schemas.microsoft.com/office/word/2015/wordml/symex" xmlns:wpg="http://schemas.microsoft.com/office/word/2010/wordprocessingGroup" xmlns:wpi="http://schemas.microsoft.com/office/word/2010/wordprocessingInk" xmlns:wne="http://schemas.microsoft.com/office/word/2006/wordml" xmlns:wps="http://schemas.microsoft.com/office/word/2010/wordprocessingShape" mc:Ignorable="w14 w15 w16se w16cid w16 w16cex w16sdtdh w16sdtfl w16du wp14">
   <w:endnote w:type="separator" w:id="-1">
     <w:p>
       <w:pPr>
@@ -3179,7 +3402,7 @@
 </file>
 
 <file path=word/footer1.xml><?xml version="1.0" encoding="utf-8"?>
-<w:ftr xmlns:wpc="http://schemas.microsoft.com/office/word/2010/wordprocessingCanvas" xmlns:cx="http://schemas.microsoft.com/office/drawing/2014/chartex" xmlns:cx1="http://schemas.microsoft.com/office/drawing/2015/9/8/chartex" xmlns:cx2="http://schemas.microsoft.com/office/drawing/2015/10/21/chartex" xmlns:cx3="http://schemas.microsoft.com/office/drawing/2016/5/9/chartex" xmlns:cx4="http://schemas.microsoft.com/office/drawing/2016/5/10/chartex" xmlns:cx5="http://schemas.microsoft.com/office/drawing/2016/5/11/chartex" xmlns:cx6="http://schemas.microsoft.com/office/drawing/2016/5/12/chartex" xmlns:cx7="http://schemas.microsoft.com/office/drawing/2016/5/13/chartex" xmlns:cx8="http://schemas.microsoft.com/office/drawing/2016/5/14/chartex" xmlns:mc="http://schemas.openxmlformats.org/markup-compatibility/2006" xmlns:aink="http://schemas.microsoft.com/office/drawing/2016/ink" xmlns:am3d="http://schemas.microsoft.com/office/drawing/2017/model3d" xmlns:o="urn:schemas-microsoft-com:office:office" xmlns:r="http://schemas.openxmlformats.org/officeDocument/2006/relationships" xmlns:m="http://schemas.openxmlformats.org/officeDocument/2006/math" xmlns:v="urn:schemas-microsoft-com:vml" xmlns:wp14="http://schemas.microsoft.com/office/word/2010/wordprocessingDrawing" xmlns:wp="http://schemas.openxmlformats.org/drawingml/2006/wordprocessingDrawing" xmlns:w10="urn:schemas-microsoft-com:office:word" xmlns:w="http://schemas.openxmlformats.org/wordprocessingml/2006/main" xmlns:w14="http://schemas.microsoft.com/office/word/2010/wordml" xmlns:w15="http://schemas.microsoft.com/office/word/2012/wordml" xmlns:w16cex="http://schemas.microsoft.com/office/word/2018/wordml/cex" xmlns:w16cid="http://schemas.microsoft.com/office/word/2016/wordml/cid" xmlns:w16="http://schemas.microsoft.com/office/word/2018/wordml" xmlns:w16sdtdh="http://schemas.microsoft.com/office/word/2020/wordml/sdtdatahash" xmlns:w16se="http://schemas.microsoft.com/office/word/2015/wordml/symex" xmlns:wpg="http://schemas.microsoft.com/office/word/2010/wordprocessingGroup" xmlns:wpi="http://schemas.microsoft.com/office/word/2010/wordprocessingInk" xmlns:wne="http://schemas.microsoft.com/office/word/2006/wordml" xmlns:wps="http://schemas.microsoft.com/office/word/2010/wordprocessingShape" mc:Ignorable="w14 w15 w16se w16cid w16 w16cex w16sdtdh wp14">
+<w:ftr xmlns:wpc="http://schemas.microsoft.com/office/word/2010/wordprocessingCanvas" xmlns:cx="http://schemas.microsoft.com/office/drawing/2014/chartex" xmlns:cx1="http://schemas.microsoft.com/office/drawing/2015/9/8/chartex" xmlns:cx2="http://schemas.microsoft.com/office/drawing/2015/10/21/chartex" xmlns:cx3="http://schemas.microsoft.com/office/drawing/2016/5/9/chartex" xmlns:cx4="http://schemas.microsoft.com/office/drawing/2016/5/10/chartex" xmlns:cx5="http://schemas.microsoft.com/office/drawing/2016/5/11/chartex" xmlns:cx6="http://schemas.microsoft.com/office/drawing/2016/5/12/chartex" xmlns:cx7="http://schemas.microsoft.com/office/drawing/2016/5/13/chartex" xmlns:cx8="http://schemas.microsoft.com/office/drawing/2016/5/14/chartex" xmlns:mc="http://schemas.openxmlformats.org/markup-compatibility/2006" xmlns:aink="http://schemas.microsoft.com/office/drawing/2016/ink" xmlns:am3d="http://schemas.microsoft.com/office/drawing/2017/model3d" xmlns:o="urn:schemas-microsoft-com:office:office" xmlns:oel="http://schemas.microsoft.com/office/2019/extlst" xmlns:r="http://schemas.openxmlformats.org/officeDocument/2006/relationships" xmlns:m="http://schemas.openxmlformats.org/officeDocument/2006/math" xmlns:v="urn:schemas-microsoft-com:vml" xmlns:wp14="http://schemas.microsoft.com/office/word/2010/wordprocessingDrawing" xmlns:wp="http://schemas.openxmlformats.org/drawingml/2006/wordprocessingDrawing" xmlns:w10="urn:schemas-microsoft-com:office:word" xmlns:w="http://schemas.openxmlformats.org/wordprocessingml/2006/main" xmlns:w14="http://schemas.microsoft.com/office/word/2010/wordml" xmlns:w15="http://schemas.microsoft.com/office/word/2012/wordml" xmlns:w16cex="http://schemas.microsoft.com/office/word/2018/wordml/cex" xmlns:w16cid="http://schemas.microsoft.com/office/word/2016/wordml/cid" xmlns:w16="http://schemas.microsoft.com/office/word/2018/wordml" xmlns:w16du="http://schemas.microsoft.com/office/word/2023/wordml/word16du" xmlns:w16sdtdh="http://schemas.microsoft.com/office/word/2020/wordml/sdtdatahash" xmlns:w16sdtfl="http://schemas.microsoft.com/office/word/2024/wordml/sdtformatlock" xmlns:w16se="http://schemas.microsoft.com/office/word/2015/wordml/symex" xmlns:wpg="http://schemas.microsoft.com/office/word/2010/wordprocessingGroup" xmlns:wpi="http://schemas.microsoft.com/office/word/2010/wordprocessingInk" xmlns:wne="http://schemas.microsoft.com/office/word/2006/wordml" xmlns:wps="http://schemas.microsoft.com/office/word/2010/wordprocessingShape" mc:Ignorable="w14 w15 w16se w16cid w16 w16cex w16sdtdh w16sdtfl w16du wp14">
   <w:p>
     <w:pPr>
       <w:pStyle w:val="Footer"/>
@@ -3373,7 +3596,7 @@
 </file>
 
 <file path=word/footer2.xml><?xml version="1.0" encoding="utf-8"?>
-<w:ftr xmlns:wpc="http://schemas.microsoft.com/office/word/2010/wordprocessingCanvas" xmlns:cx="http://schemas.microsoft.com/office/drawing/2014/chartex" xmlns:cx1="http://schemas.microsoft.com/office/drawing/2015/9/8/chartex" xmlns:cx2="http://schemas.microsoft.com/office/drawing/2015/10/21/chartex" xmlns:cx3="http://schemas.microsoft.com/office/drawing/2016/5/9/chartex" xmlns:cx4="http://schemas.microsoft.com/office/drawing/2016/5/10/chartex" xmlns:cx5="http://schemas.microsoft.com/office/drawing/2016/5/11/chartex" xmlns:cx6="http://schemas.microsoft.com/office/drawing/2016/5/12/chartex" xmlns:cx7="http://schemas.microsoft.com/office/drawing/2016/5/13/chartex" xmlns:cx8="http://schemas.microsoft.com/office/drawing/2016/5/14/chartex" xmlns:mc="http://schemas.openxmlformats.org/markup-compatibility/2006" xmlns:aink="http://schemas.microsoft.com/office/drawing/2016/ink" xmlns:am3d="http://schemas.microsoft.com/office/drawing/2017/model3d" xmlns:o="urn:schemas-microsoft-com:office:office" xmlns:r="http://schemas.openxmlformats.org/officeDocument/2006/relationships" xmlns:m="http://schemas.openxmlformats.org/officeDocument/2006/math" xmlns:v="urn:schemas-microsoft-com:vml" xmlns:wp14="http://schemas.microsoft.com/office/word/2010/wordprocessingDrawing" xmlns:wp="http://schemas.openxmlformats.org/drawingml/2006/wordprocessingDrawing" xmlns:w10="urn:schemas-microsoft-com:office:word" xmlns:w="http://schemas.openxmlformats.org/wordprocessingml/2006/main" xmlns:w14="http://schemas.microsoft.com/office/word/2010/wordml" xmlns:w15="http://schemas.microsoft.com/office/word/2012/wordml" xmlns:w16cex="http://schemas.microsoft.com/office/word/2018/wordml/cex" xmlns:w16cid="http://schemas.microsoft.com/office/word/2016/wordml/cid" xmlns:w16="http://schemas.microsoft.com/office/word/2018/wordml" xmlns:w16sdtdh="http://schemas.microsoft.com/office/word/2020/wordml/sdtdatahash" xmlns:w16se="http://schemas.microsoft.com/office/word/2015/wordml/symex" xmlns:wpg="http://schemas.microsoft.com/office/word/2010/wordprocessingGroup" xmlns:wpi="http://schemas.microsoft.com/office/word/2010/wordprocessingInk" xmlns:wne="http://schemas.microsoft.com/office/word/2006/wordml" xmlns:wps="http://schemas.microsoft.com/office/word/2010/wordprocessingShape" mc:Ignorable="w14 w15 w16se w16cid w16 w16cex w16sdtdh wp14">
+<w:ftr xmlns:wpc="http://schemas.microsoft.com/office/word/2010/wordprocessingCanvas" xmlns:cx="http://schemas.microsoft.com/office/drawing/2014/chartex" xmlns:cx1="http://schemas.microsoft.com/office/drawing/2015/9/8/chartex" xmlns:cx2="http://schemas.microsoft.com/office/drawing/2015/10/21/chartex" xmlns:cx3="http://schemas.microsoft.com/office/drawing/2016/5/9/chartex" xmlns:cx4="http://schemas.microsoft.com/office/drawing/2016/5/10/chartex" xmlns:cx5="http://schemas.microsoft.com/office/drawing/2016/5/11/chartex" xmlns:cx6="http://schemas.microsoft.com/office/drawing/2016/5/12/chartex" xmlns:cx7="http://schemas.microsoft.com/office/drawing/2016/5/13/chartex" xmlns:cx8="http://schemas.microsoft.com/office/drawing/2016/5/14/chartex" xmlns:mc="http://schemas.openxmlformats.org/markup-compatibility/2006" xmlns:aink="http://schemas.microsoft.com/office/drawing/2016/ink" xmlns:am3d="http://schemas.microsoft.com/office/drawing/2017/model3d" xmlns:o="urn:schemas-microsoft-com:office:office" xmlns:oel="http://schemas.microsoft.com/office/2019/extlst" xmlns:r="http://schemas.openxmlformats.org/officeDocument/2006/relationships" xmlns:m="http://schemas.openxmlformats.org/officeDocument/2006/math" xmlns:v="urn:schemas-microsoft-com:vml" xmlns:wp14="http://schemas.microsoft.com/office/word/2010/wordprocessingDrawing" xmlns:wp="http://schemas.openxmlformats.org/drawingml/2006/wordprocessingDrawing" xmlns:w10="urn:schemas-microsoft-com:office:word" xmlns:w="http://schemas.openxmlformats.org/wordprocessingml/2006/main" xmlns:w14="http://schemas.microsoft.com/office/word/2010/wordml" xmlns:w15="http://schemas.microsoft.com/office/word/2012/wordml" xmlns:w16cex="http://schemas.microsoft.com/office/word/2018/wordml/cex" xmlns:w16cid="http://schemas.microsoft.com/office/word/2016/wordml/cid" xmlns:w16="http://schemas.microsoft.com/office/word/2018/wordml" xmlns:w16du="http://schemas.microsoft.com/office/word/2023/wordml/word16du" xmlns:w16sdtdh="http://schemas.microsoft.com/office/word/2020/wordml/sdtdatahash" xmlns:w16sdtfl="http://schemas.microsoft.com/office/word/2024/wordml/sdtformatlock" xmlns:w16se="http://schemas.microsoft.com/office/word/2015/wordml/symex" xmlns:wpg="http://schemas.microsoft.com/office/word/2010/wordprocessingGroup" xmlns:wpi="http://schemas.microsoft.com/office/word/2010/wordprocessingInk" xmlns:wne="http://schemas.microsoft.com/office/word/2006/wordml" xmlns:wps="http://schemas.microsoft.com/office/word/2010/wordprocessingShape" mc:Ignorable="w14 w15 w16se w16cid w16 w16cex w16sdtdh w16sdtfl w16du wp14">
   <w:p>
     <w:pPr>
       <w:pStyle w:val="Footer"/>
@@ -3569,7 +3792,7 @@
 </file>
 
 <file path=word/footnotes.xml><?xml version="1.0" encoding="utf-8"?>
-<w:footnotes xmlns:wpc="http://schemas.microsoft.com/office/word/2010/wordprocessingCanvas" xmlns:cx="http://schemas.microsoft.com/office/drawing/2014/chartex" xmlns:cx1="http://schemas.microsoft.com/office/drawing/2015/9/8/chartex" xmlns:cx2="http://schemas.microsoft.com/office/drawing/2015/10/21/chartex" xmlns:cx3="http://schemas.microsoft.com/office/drawing/2016/5/9/chartex" xmlns:cx4="http://schemas.microsoft.com/office/drawing/2016/5/10/chartex" xmlns:cx5="http://schemas.microsoft.com/office/drawing/2016/5/11/chartex" xmlns:cx6="http://schemas.microsoft.com/office/drawing/2016/5/12/chartex" xmlns:cx7="http://schemas.microsoft.com/office/drawing/2016/5/13/chartex" xmlns:cx8="http://schemas.microsoft.com/office/drawing/2016/5/14/chartex" xmlns:mc="http://schemas.openxmlformats.org/markup-compatibility/2006" xmlns:aink="http://schemas.microsoft.com/office/drawing/2016/ink" xmlns:am3d="http://schemas.microsoft.com/office/drawing/2017/model3d" xmlns:o="urn:schemas-microsoft-com:office:office" xmlns:r="http://schemas.openxmlformats.org/officeDocument/2006/relationships" xmlns:m="http://schemas.openxmlformats.org/officeDocument/2006/math" xmlns:v="urn:schemas-microsoft-com:vml" xmlns:wp14="http://schemas.microsoft.com/office/word/2010/wordprocessingDrawing" xmlns:wp="http://schemas.openxmlformats.org/drawingml/2006/wordprocessingDrawing" xmlns:w10="urn:schemas-microsoft-com:office:word" xmlns:w="http://schemas.openxmlformats.org/wordprocessingml/2006/main" xmlns:w14="http://schemas.microsoft.com/office/word/2010/wordml" xmlns:w15="http://schemas.microsoft.com/office/word/2012/wordml" xmlns:w16cex="http://schemas.microsoft.com/office/word/2018/wordml/cex" xmlns:w16cid="http://schemas.microsoft.com/office/word/2016/wordml/cid" xmlns:w16="http://schemas.microsoft.com/office/word/2018/wordml" xmlns:w16sdtdh="http://schemas.microsoft.com/office/word/2020/wordml/sdtdatahash" xmlns:w16se="http://schemas.microsoft.com/office/word/2015/wordml/symex" xmlns:wpg="http://schemas.microsoft.com/office/word/2010/wordprocessingGroup" xmlns:wpi="http://schemas.microsoft.com/office/word/2010/wordprocessingInk" xmlns:wne="http://schemas.microsoft.com/office/word/2006/wordml" xmlns:wps="http://schemas.microsoft.com/office/word/2010/wordprocessingShape" mc:Ignorable="w14 w15 w16se w16cid w16 w16cex w16sdtdh wp14">
+<w:footnotes xmlns:wpc="http://schemas.microsoft.com/office/word/2010/wordprocessingCanvas" xmlns:cx="http://schemas.microsoft.com/office/drawing/2014/chartex" xmlns:cx1="http://schemas.microsoft.com/office/drawing/2015/9/8/chartex" xmlns:cx2="http://schemas.microsoft.com/office/drawing/2015/10/21/chartex" xmlns:cx3="http://schemas.microsoft.com/office/drawing/2016/5/9/chartex" xmlns:cx4="http://schemas.microsoft.com/office/drawing/2016/5/10/chartex" xmlns:cx5="http://schemas.microsoft.com/office/drawing/2016/5/11/chartex" xmlns:cx6="http://schemas.microsoft.com/office/drawing/2016/5/12/chartex" xmlns:cx7="http://schemas.microsoft.com/office/drawing/2016/5/13/chartex" xmlns:cx8="http://schemas.microsoft.com/office/drawing/2016/5/14/chartex" xmlns:mc="http://schemas.openxmlformats.org/markup-compatibility/2006" xmlns:aink="http://schemas.microsoft.com/office/drawing/2016/ink" xmlns:am3d="http://schemas.microsoft.com/office/drawing/2017/model3d" xmlns:o="urn:schemas-microsoft-com:office:office" xmlns:oel="http://schemas.microsoft.com/office/2019/extlst" xmlns:r="http://schemas.openxmlformats.org/officeDocument/2006/relationships" xmlns:m="http://schemas.openxmlformats.org/officeDocument/2006/math" xmlns:v="urn:schemas-microsoft-com:vml" xmlns:wp14="http://schemas.microsoft.com/office/word/2010/wordprocessingDrawing" xmlns:wp="http://schemas.openxmlformats.org/drawingml/2006/wordprocessingDrawing" xmlns:w10="urn:schemas-microsoft-com:office:word" xmlns:w="http://schemas.openxmlformats.org/wordprocessingml/2006/main" xmlns:w14="http://schemas.microsoft.com/office/word/2010/wordml" xmlns:w15="http://schemas.microsoft.com/office/word/2012/wordml" xmlns:w16cex="http://schemas.microsoft.com/office/word/2018/wordml/cex" xmlns:w16cid="http://schemas.microsoft.com/office/word/2016/wordml/cid" xmlns:w16="http://schemas.microsoft.com/office/word/2018/wordml" xmlns:w16du="http://schemas.microsoft.com/office/word/2023/wordml/word16du" xmlns:w16sdtdh="http://schemas.microsoft.com/office/word/2020/wordml/sdtdatahash" xmlns:w16sdtfl="http://schemas.microsoft.com/office/word/2024/wordml/sdtformatlock" xmlns:w16se="http://schemas.microsoft.com/office/word/2015/wordml/symex" xmlns:wpg="http://schemas.microsoft.com/office/word/2010/wordprocessingGroup" xmlns:wpi="http://schemas.microsoft.com/office/word/2010/wordprocessingInk" xmlns:wne="http://schemas.microsoft.com/office/word/2006/wordml" xmlns:wps="http://schemas.microsoft.com/office/word/2010/wordprocessingShape" mc:Ignorable="w14 w15 w16se w16cid w16 w16cex w16sdtdh w16sdtfl w16du wp14">
   <w:footnote w:type="separator" w:id="-1">
     <w:p>
       <w:pPr>
@@ -3594,7 +3817,7 @@
 </file>
 
 <file path=word/header1.xml><?xml version="1.0" encoding="utf-8"?>
-<w:hdr xmlns:wpc="http://schemas.microsoft.com/office/word/2010/wordprocessingCanvas" xmlns:cx="http://schemas.microsoft.com/office/drawing/2014/chartex" xmlns:cx1="http://schemas.microsoft.com/office/drawing/2015/9/8/chartex" xmlns:cx2="http://schemas.microsoft.com/office/drawing/2015/10/21/chartex" xmlns:cx3="http://schemas.microsoft.com/office/drawing/2016/5/9/chartex" xmlns:cx4="http://schemas.microsoft.com/office/drawing/2016/5/10/chartex" xmlns:cx5="http://schemas.microsoft.com/office/drawing/2016/5/11/chartex" xmlns:cx6="http://schemas.microsoft.com/office/drawing/2016/5/12/chartex" xmlns:cx7="http://schemas.microsoft.com/office/drawing/2016/5/13/chartex" xmlns:cx8="http://schemas.microsoft.com/office/drawing/2016/5/14/chartex" xmlns:mc="http://schemas.openxmlformats.org/markup-compatibility/2006" xmlns:aink="http://schemas.microsoft.com/office/drawing/2016/ink" xmlns:am3d="http://schemas.microsoft.com/office/drawing/2017/model3d" xmlns:o="urn:schemas-microsoft-com:office:office" xmlns:r="http://schemas.openxmlformats.org/officeDocument/2006/relationships" xmlns:m="http://schemas.openxmlformats.org/officeDocument/2006/math" xmlns:v="urn:schemas-microsoft-com:vml" xmlns:wp14="http://schemas.microsoft.com/office/word/2010/wordprocessingDrawing" xmlns:wp="http://schemas.openxmlformats.org/drawingml/2006/wordprocessingDrawing" xmlns:w10="urn:schemas-microsoft-com:office:word" xmlns:w="http://schemas.openxmlformats.org/wordprocessingml/2006/main" xmlns:w14="http://schemas.microsoft.com/office/word/2010/wordml" xmlns:w15="http://schemas.microsoft.com/office/word/2012/wordml" xmlns:w16cex="http://schemas.microsoft.com/office/word/2018/wordml/cex" xmlns:w16cid="http://schemas.microsoft.com/office/word/2016/wordml/cid" xmlns:w16="http://schemas.microsoft.com/office/word/2018/wordml" xmlns:w16sdtdh="http://schemas.microsoft.com/office/word/2020/wordml/sdtdatahash" xmlns:w16se="http://schemas.microsoft.com/office/word/2015/wordml/symex" xmlns:wpg="http://schemas.microsoft.com/office/word/2010/wordprocessingGroup" xmlns:wpi="http://schemas.microsoft.com/office/word/2010/wordprocessingInk" xmlns:wne="http://schemas.microsoft.com/office/word/2006/wordml" xmlns:wps="http://schemas.microsoft.com/office/word/2010/wordprocessingShape" mc:Ignorable="w14 w15 w16se w16cid w16 w16cex w16sdtdh wp14">
+<w:hdr xmlns:wpc="http://schemas.microsoft.com/office/word/2010/wordprocessingCanvas" xmlns:cx="http://schemas.microsoft.com/office/drawing/2014/chartex" xmlns:cx1="http://schemas.microsoft.com/office/drawing/2015/9/8/chartex" xmlns:cx2="http://schemas.microsoft.com/office/drawing/2015/10/21/chartex" xmlns:cx3="http://schemas.microsoft.com/office/drawing/2016/5/9/chartex" xmlns:cx4="http://schemas.microsoft.com/office/drawing/2016/5/10/chartex" xmlns:cx5="http://schemas.microsoft.com/office/drawing/2016/5/11/chartex" xmlns:cx6="http://schemas.microsoft.com/office/drawing/2016/5/12/chartex" xmlns:cx7="http://schemas.microsoft.com/office/drawing/2016/5/13/chartex" xmlns:cx8="http://schemas.microsoft.com/office/drawing/2016/5/14/chartex" xmlns:mc="http://schemas.openxmlformats.org/markup-compatibility/2006" xmlns:aink="http://schemas.microsoft.com/office/drawing/2016/ink" xmlns:am3d="http://schemas.microsoft.com/office/drawing/2017/model3d" xmlns:o="urn:schemas-microsoft-com:office:office" xmlns:oel="http://schemas.microsoft.com/office/2019/extlst" xmlns:r="http://schemas.openxmlformats.org/officeDocument/2006/relationships" xmlns:m="http://schemas.openxmlformats.org/officeDocument/2006/math" xmlns:v="urn:schemas-microsoft-com:vml" xmlns:wp14="http://schemas.microsoft.com/office/word/2010/wordprocessingDrawing" xmlns:wp="http://schemas.openxmlformats.org/drawingml/2006/wordprocessingDrawing" xmlns:w10="urn:schemas-microsoft-com:office:word" xmlns:w="http://schemas.openxmlformats.org/wordprocessingml/2006/main" xmlns:w14="http://schemas.microsoft.com/office/word/2010/wordml" xmlns:w15="http://schemas.microsoft.com/office/word/2012/wordml" xmlns:w16cex="http://schemas.microsoft.com/office/word/2018/wordml/cex" xmlns:w16cid="http://schemas.microsoft.com/office/word/2016/wordml/cid" xmlns:w16="http://schemas.microsoft.com/office/word/2018/wordml" xmlns:w16du="http://schemas.microsoft.com/office/word/2023/wordml/word16du" xmlns:w16sdtdh="http://schemas.microsoft.com/office/word/2020/wordml/sdtdatahash" xmlns:w16sdtfl="http://schemas.microsoft.com/office/word/2024/wordml/sdtformatlock" xmlns:w16se="http://schemas.microsoft.com/office/word/2015/wordml/symex" xmlns:wpg="http://schemas.microsoft.com/office/word/2010/wordprocessingGroup" xmlns:wpi="http://schemas.microsoft.com/office/word/2010/wordprocessingInk" xmlns:wne="http://schemas.microsoft.com/office/word/2006/wordml" xmlns:wps="http://schemas.microsoft.com/office/word/2010/wordprocessingShape" mc:Ignorable="w14 w15 w16se w16cid w16 w16cex w16sdtdh w16sdtfl w16du wp14">
   <w:p>
     <w:pPr>
       <w:pStyle w:val="Header"/>
@@ -3739,7 +3962,7 @@
             </wp:anchor>
           </w:drawing>
         </mc:Choice>
-        <mc:Fallback xmlns:oel="http://schemas.microsoft.com/office/2019/extlst">
+        <mc:Fallback>
           <w:pict>
             <v:group id="Group 11" o:spid="_x0000_s2049" style="width:472.5pt;height:48.3pt;margin-top:2.6pt;margin-left:-10.35pt;mso-width-relative:margin;position:absolute;z-index:-251656192" coordsize="60007,6135">
               <v:shape id="Rectangle: Top Corners Rounded 10" o:spid="_x0000_s2050" style="width:6119;height:48904;left:32495;mso-wrap-style:square;position:absolute;rotation:90;top:-21392;visibility:visible;v-text-anchor:middle" coordsize="612000,4890465" path="m102002,l509998,c566332,,612000,45668,612000,102002l612000,4890465l612000,4890465l,4890465l,4890465l,102002c,45668,45668,,102002,xe" fillcolor="#f2f2f2" stroked="f" strokeweight="1pt">
@@ -3923,7 +4146,7 @@
 </file>
 
 <file path=word/numbering.xml><?xml version="1.0" encoding="utf-8"?>
-<w:numbering xmlns:wpc="http://schemas.microsoft.com/office/word/2010/wordprocessingCanvas" xmlns:cx="http://schemas.microsoft.com/office/drawing/2014/chartex" xmlns:cx1="http://schemas.microsoft.com/office/drawing/2015/9/8/chartex" xmlns:cx2="http://schemas.microsoft.com/office/drawing/2015/10/21/chartex" xmlns:cx3="http://schemas.microsoft.com/office/drawing/2016/5/9/chartex" xmlns:cx4="http://schemas.microsoft.com/office/drawing/2016/5/10/chartex" xmlns:cx5="http://schemas.microsoft.com/office/drawing/2016/5/11/chartex" xmlns:cx6="http://schemas.microsoft.com/office/drawing/2016/5/12/chartex" xmlns:cx7="http://schemas.microsoft.com/office/drawing/2016/5/13/chartex" xmlns:cx8="http://schemas.microsoft.com/office/drawing/2016/5/14/chartex" xmlns:mc="http://schemas.openxmlformats.org/markup-compatibility/2006" xmlns:aink="http://schemas.microsoft.com/office/drawing/2016/ink" xmlns:am3d="http://schemas.microsoft.com/office/drawing/2017/model3d" xmlns:o="urn:schemas-microsoft-com:office:office" xmlns:r="http://schemas.openxmlformats.org/officeDocument/2006/relationships" xmlns:m="http://schemas.openxmlformats.org/officeDocument/2006/math" xmlns:v="urn:schemas-microsoft-com:vml" xmlns:wp14="http://schemas.microsoft.com/office/word/2010/wordprocessingDrawing" xmlns:wp="http://schemas.openxmlformats.org/drawingml/2006/wordprocessingDrawing" xmlns:w10="urn:schemas-microsoft-com:office:word" xmlns:w="http://schemas.openxmlformats.org/wordprocessingml/2006/main" xmlns:w14="http://schemas.microsoft.com/office/word/2010/wordml" xmlns:w15="http://schemas.microsoft.com/office/word/2012/wordml" xmlns:w16cex="http://schemas.microsoft.com/office/word/2018/wordml/cex" xmlns:w16cid="http://schemas.microsoft.com/office/word/2016/wordml/cid" xmlns:w16="http://schemas.microsoft.com/office/word/2018/wordml" xmlns:w16sdtdh="http://schemas.microsoft.com/office/word/2020/wordml/sdtdatahash" xmlns:w16se="http://schemas.microsoft.com/office/word/2015/wordml/symex" xmlns:wpg="http://schemas.microsoft.com/office/word/2010/wordprocessingGroup" xmlns:wpi="http://schemas.microsoft.com/office/word/2010/wordprocessingInk" xmlns:wne="http://schemas.microsoft.com/office/word/2006/wordml" xmlns:wps="http://schemas.microsoft.com/office/word/2010/wordprocessingShape" mc:Ignorable="w14 w15 w16se w16cid w16 w16cex w16sdtdh wp14">
+<w:numbering xmlns:wpc="http://schemas.microsoft.com/office/word/2010/wordprocessingCanvas" xmlns:cx="http://schemas.microsoft.com/office/drawing/2014/chartex" xmlns:cx1="http://schemas.microsoft.com/office/drawing/2015/9/8/chartex" xmlns:cx2="http://schemas.microsoft.com/office/drawing/2015/10/21/chartex" xmlns:cx3="http://schemas.microsoft.com/office/drawing/2016/5/9/chartex" xmlns:cx4="http://schemas.microsoft.com/office/drawing/2016/5/10/chartex" xmlns:cx5="http://schemas.microsoft.com/office/drawing/2016/5/11/chartex" xmlns:cx6="http://schemas.microsoft.com/office/drawing/2016/5/12/chartex" xmlns:cx7="http://schemas.microsoft.com/office/drawing/2016/5/13/chartex" xmlns:cx8="http://schemas.microsoft.com/office/drawing/2016/5/14/chartex" xmlns:mc="http://schemas.openxmlformats.org/markup-compatibility/2006" xmlns:aink="http://schemas.microsoft.com/office/drawing/2016/ink" xmlns:am3d="http://schemas.microsoft.com/office/drawing/2017/model3d" xmlns:o="urn:schemas-microsoft-com:office:office" xmlns:oel="http://schemas.microsoft.com/office/2019/extlst" xmlns:r="http://schemas.openxmlformats.org/officeDocument/2006/relationships" xmlns:m="http://schemas.openxmlformats.org/officeDocument/2006/math" xmlns:v="urn:schemas-microsoft-com:vml" xmlns:wp14="http://schemas.microsoft.com/office/word/2010/wordprocessingDrawing" xmlns:wp="http://schemas.openxmlformats.org/drawingml/2006/wordprocessingDrawing" xmlns:w10="urn:schemas-microsoft-com:office:word" xmlns:w="http://schemas.openxmlformats.org/wordprocessingml/2006/main" xmlns:w14="http://schemas.microsoft.com/office/word/2010/wordml" xmlns:w15="http://schemas.microsoft.com/office/word/2012/wordml" xmlns:w16cex="http://schemas.microsoft.com/office/word/2018/wordml/cex" xmlns:w16cid="http://schemas.microsoft.com/office/word/2016/wordml/cid" xmlns:w16="http://schemas.microsoft.com/office/word/2018/wordml" xmlns:w16du="http://schemas.microsoft.com/office/word/2023/wordml/word16du" xmlns:w16sdtdh="http://schemas.microsoft.com/office/word/2020/wordml/sdtdatahash" xmlns:w16sdtfl="http://schemas.microsoft.com/office/word/2024/wordml/sdtformatlock" xmlns:w16se="http://schemas.microsoft.com/office/word/2015/wordml/symex" xmlns:wpg="http://schemas.microsoft.com/office/word/2010/wordprocessingGroup" xmlns:wpi="http://schemas.microsoft.com/office/word/2010/wordprocessingInk" xmlns:wne="http://schemas.microsoft.com/office/word/2006/wordml" xmlns:wps="http://schemas.microsoft.com/office/word/2010/wordprocessingShape" mc:Ignorable="w14 w15 w16se w16cid w16 w16cex w16sdtdh w16sdtfl w16du wp14">
   <w:abstractNum w:abstractNumId="0" w15:restartNumberingAfterBreak="0">
     <w:nsid w:val="0490290F"/>
     <w:multiLevelType w:val="hybridMultilevel"/>
@@ -6370,77 +6593,77 @@
       </w:rPr>
     </w:lvl>
   </w:abstractNum>
-  <w:num w:numId="1">
+  <w:num w:numId="1" w16cid:durableId="1005480105">
     <w:abstractNumId w:val="5"/>
   </w:num>
-  <w:num w:numId="2">
+  <w:num w:numId="2" w16cid:durableId="2092848996">
     <w:abstractNumId w:val="9"/>
   </w:num>
-  <w:num w:numId="3">
+  <w:num w:numId="3" w16cid:durableId="1009941192">
     <w:abstractNumId w:val="14"/>
   </w:num>
-  <w:num w:numId="4">
+  <w:num w:numId="4" w16cid:durableId="911626525">
     <w:abstractNumId w:val="21"/>
   </w:num>
-  <w:num w:numId="5">
+  <w:num w:numId="5" w16cid:durableId="164514942">
     <w:abstractNumId w:val="6"/>
   </w:num>
-  <w:num w:numId="6">
+  <w:num w:numId="6" w16cid:durableId="7996775">
     <w:abstractNumId w:val="8"/>
   </w:num>
-  <w:num w:numId="7">
+  <w:num w:numId="7" w16cid:durableId="1578830332">
     <w:abstractNumId w:val="10"/>
   </w:num>
-  <w:num w:numId="8">
+  <w:num w:numId="8" w16cid:durableId="1606502875">
     <w:abstractNumId w:val="13"/>
   </w:num>
-  <w:num w:numId="9">
+  <w:num w:numId="9" w16cid:durableId="263419623">
     <w:abstractNumId w:val="19"/>
   </w:num>
-  <w:num w:numId="10">
+  <w:num w:numId="10" w16cid:durableId="1662201204">
     <w:abstractNumId w:val="1"/>
   </w:num>
-  <w:num w:numId="11">
+  <w:num w:numId="11" w16cid:durableId="2086103644">
     <w:abstractNumId w:val="12"/>
   </w:num>
-  <w:num w:numId="12">
+  <w:num w:numId="12" w16cid:durableId="952787402">
     <w:abstractNumId w:val="18"/>
   </w:num>
-  <w:num w:numId="13">
+  <w:num w:numId="13" w16cid:durableId="219169171">
     <w:abstractNumId w:val="17"/>
   </w:num>
-  <w:num w:numId="14">
+  <w:num w:numId="14" w16cid:durableId="1944263415">
     <w:abstractNumId w:val="3"/>
   </w:num>
-  <w:num w:numId="15">
+  <w:num w:numId="15" w16cid:durableId="1422681193">
     <w:abstractNumId w:val="20"/>
   </w:num>
-  <w:num w:numId="16">
+  <w:num w:numId="16" w16cid:durableId="756514070">
     <w:abstractNumId w:val="15"/>
   </w:num>
-  <w:num w:numId="17">
+  <w:num w:numId="17" w16cid:durableId="1000888412">
     <w:abstractNumId w:val="11"/>
   </w:num>
-  <w:num w:numId="18">
+  <w:num w:numId="18" w16cid:durableId="1726098385">
     <w:abstractNumId w:val="2"/>
   </w:num>
-  <w:num w:numId="19">
+  <w:num w:numId="19" w16cid:durableId="617611601">
     <w:abstractNumId w:val="4"/>
   </w:num>
-  <w:num w:numId="20">
+  <w:num w:numId="20" w16cid:durableId="864486431">
     <w:abstractNumId w:val="16"/>
   </w:num>
-  <w:num w:numId="21">
+  <w:num w:numId="21" w16cid:durableId="691154645">
     <w:abstractNumId w:val="0"/>
   </w:num>
-  <w:num w:numId="22">
+  <w:num w:numId="22" w16cid:durableId="2037536726">
     <w:abstractNumId w:val="7"/>
   </w:num>
 </w:numbering>
 </file>
 
 <file path=word/styles.xml><?xml version="1.0" encoding="utf-8"?>
-<w:styles xmlns:mc="http://schemas.openxmlformats.org/markup-compatibility/2006" xmlns:r="http://schemas.openxmlformats.org/officeDocument/2006/relationships" xmlns:w="http://schemas.openxmlformats.org/wordprocessingml/2006/main" xmlns:w14="http://schemas.microsoft.com/office/word/2010/wordml" xmlns:w15="http://schemas.microsoft.com/office/word/2012/wordml" xmlns:w16cex="http://schemas.microsoft.com/office/word/2018/wordml/cex" xmlns:w16cid="http://schemas.microsoft.com/office/word/2016/wordml/cid" xmlns:w16="http://schemas.microsoft.com/office/word/2018/wordml" xmlns:w16sdtdh="http://schemas.microsoft.com/office/word/2020/wordml/sdtdatahash" xmlns:w16se="http://schemas.microsoft.com/office/word/2015/wordml/symex" mc:Ignorable="w14 w15 w16se w16cid w16 w16cex w16sdtdh">
+<w:styles xmlns:mc="http://schemas.openxmlformats.org/markup-compatibility/2006" xmlns:r="http://schemas.openxmlformats.org/officeDocument/2006/relationships" xmlns:w="http://schemas.openxmlformats.org/wordprocessingml/2006/main" xmlns:w14="http://schemas.microsoft.com/office/word/2010/wordml" xmlns:w15="http://schemas.microsoft.com/office/word/2012/wordml" xmlns:w16cex="http://schemas.microsoft.com/office/word/2018/wordml/cex" xmlns:w16cid="http://schemas.microsoft.com/office/word/2016/wordml/cid" xmlns:w16="http://schemas.microsoft.com/office/word/2018/wordml" xmlns:w16du="http://schemas.microsoft.com/office/word/2023/wordml/word16du" xmlns:w16sdtdh="http://schemas.microsoft.com/office/word/2020/wordml/sdtdatahash" xmlns:w16sdtfl="http://schemas.microsoft.com/office/word/2024/wordml/sdtformatlock" xmlns:w16se="http://schemas.microsoft.com/office/word/2015/wordml/symex" mc:Ignorable="w14 w15 w16se w16cid w16 w16cex w16sdtdh w16sdtfl w16du">
   <w:docDefaults>
     <w:rPrDefault>
       <w:rPr>
@@ -8032,95 +8255,8 @@
 </file>
 
 <file path=word/glossary/document.xml><?xml version="1.0" encoding="utf-8"?>
-<w:glossaryDocument xmlns:wpc="http://schemas.microsoft.com/office/word/2010/wordprocessingCanvas" xmlns:cx="http://schemas.microsoft.com/office/drawing/2014/chartex" xmlns:cx1="http://schemas.microsoft.com/office/drawing/2015/9/8/chartex" xmlns:cx2="http://schemas.microsoft.com/office/drawing/2015/10/21/chartex" xmlns:cx3="http://schemas.microsoft.com/office/drawing/2016/5/9/chartex" xmlns:cx4="http://schemas.microsoft.com/office/drawing/2016/5/10/chartex" xmlns:cx5="http://schemas.microsoft.com/office/drawing/2016/5/11/chartex" xmlns:cx6="http://schemas.microsoft.com/office/drawing/2016/5/12/chartex" xmlns:cx7="http://schemas.microsoft.com/office/drawing/2016/5/13/chartex" xmlns:cx8="http://schemas.microsoft.com/office/drawing/2016/5/14/chartex" xmlns:mc="http://schemas.openxmlformats.org/markup-compatibility/2006" xmlns:aink="http://schemas.microsoft.com/office/drawing/2016/ink" xmlns:am3d="http://schemas.microsoft.com/office/drawing/2017/model3d" xmlns:o="urn:schemas-microsoft-com:office:office" xmlns:r="http://schemas.openxmlformats.org/officeDocument/2006/relationships" xmlns:m="http://schemas.openxmlformats.org/officeDocument/2006/math" xmlns:v="urn:schemas-microsoft-com:vml" xmlns:wp14="http://schemas.microsoft.com/office/word/2010/wordprocessingDrawing" xmlns:wp="http://schemas.openxmlformats.org/drawingml/2006/wordprocessingDrawing" xmlns:w10="urn:schemas-microsoft-com:office:word" xmlns:w="http://schemas.openxmlformats.org/wordprocessingml/2006/main" xmlns:w14="http://schemas.microsoft.com/office/word/2010/wordml" xmlns:w15="http://schemas.microsoft.com/office/word/2012/wordml" xmlns:w16cex="http://schemas.microsoft.com/office/word/2018/wordml/cex" xmlns:w16cid="http://schemas.microsoft.com/office/word/2016/wordml/cid" xmlns:w16="http://schemas.microsoft.com/office/word/2018/wordml" xmlns:w16sdtdh="http://schemas.microsoft.com/office/word/2020/wordml/sdtdatahash" xmlns:w16se="http://schemas.microsoft.com/office/word/2015/wordml/symex" xmlns:wpg="http://schemas.microsoft.com/office/word/2010/wordprocessingGroup" xmlns:wpi="http://schemas.microsoft.com/office/word/2010/wordprocessingInk" xmlns:wne="http://schemas.microsoft.com/office/word/2006/wordml" xmlns:wps="http://schemas.microsoft.com/office/word/2010/wordprocessingShape" mc:Ignorable="w14 w15 w16se w16cid w16 w16cex w16sdtdh wp14">
+<w:glossaryDocument xmlns:wpc="http://schemas.microsoft.com/office/word/2010/wordprocessingCanvas" xmlns:cx="http://schemas.microsoft.com/office/drawing/2014/chartex" xmlns:cx1="http://schemas.microsoft.com/office/drawing/2015/9/8/chartex" xmlns:cx2="http://schemas.microsoft.com/office/drawing/2015/10/21/chartex" xmlns:cx3="http://schemas.microsoft.com/office/drawing/2016/5/9/chartex" xmlns:cx4="http://schemas.microsoft.com/office/drawing/2016/5/10/chartex" xmlns:cx5="http://schemas.microsoft.com/office/drawing/2016/5/11/chartex" xmlns:cx6="http://schemas.microsoft.com/office/drawing/2016/5/12/chartex" xmlns:cx7="http://schemas.microsoft.com/office/drawing/2016/5/13/chartex" xmlns:cx8="http://schemas.microsoft.com/office/drawing/2016/5/14/chartex" xmlns:mc="http://schemas.openxmlformats.org/markup-compatibility/2006" xmlns:aink="http://schemas.microsoft.com/office/drawing/2016/ink" xmlns:am3d="http://schemas.microsoft.com/office/drawing/2017/model3d" xmlns:o="urn:schemas-microsoft-com:office:office" xmlns:oel="http://schemas.microsoft.com/office/2019/extlst" xmlns:r="http://schemas.openxmlformats.org/officeDocument/2006/relationships" xmlns:m="http://schemas.openxmlformats.org/officeDocument/2006/math" xmlns:v="urn:schemas-microsoft-com:vml" xmlns:wp14="http://schemas.microsoft.com/office/word/2010/wordprocessingDrawing" xmlns:wp="http://schemas.openxmlformats.org/drawingml/2006/wordprocessingDrawing" xmlns:w10="urn:schemas-microsoft-com:office:word" xmlns:w="http://schemas.openxmlformats.org/wordprocessingml/2006/main" xmlns:w14="http://schemas.microsoft.com/office/word/2010/wordml" xmlns:w15="http://schemas.microsoft.com/office/word/2012/wordml" xmlns:w16cex="http://schemas.microsoft.com/office/word/2018/wordml/cex" xmlns:w16cid="http://schemas.microsoft.com/office/word/2016/wordml/cid" xmlns:w16="http://schemas.microsoft.com/office/word/2018/wordml" xmlns:w16du="http://schemas.microsoft.com/office/word/2023/wordml/word16du" xmlns:w16sdtdh="http://schemas.microsoft.com/office/word/2020/wordml/sdtdatahash" xmlns:w16sdtfl="http://schemas.microsoft.com/office/word/2024/wordml/sdtformatlock" xmlns:w16se="http://schemas.microsoft.com/office/word/2015/wordml/symex" xmlns:wpg="http://schemas.microsoft.com/office/word/2010/wordprocessingGroup" xmlns:wpi="http://schemas.microsoft.com/office/word/2010/wordprocessingInk" xmlns:wne="http://schemas.microsoft.com/office/word/2006/wordml" xmlns:wps="http://schemas.microsoft.com/office/word/2010/wordprocessingShape" mc:Ignorable="w14 w15 w16se w16cid w16 w16cex w16sdtdh w16sdtfl w16du wp14">
   <w:docParts>
-    <w:docPart>
-      <w:docPartPr>
-        <w:name w:val="19D9C60ACE24C74AB51C47E1CA19BF61"/>
-        <w:category>
-          <w:name w:val="General"/>
-          <w:gallery w:val="placeholder"/>
-        </w:category>
-        <w:types>
-          <w:type w:val="bbPlcHdr"/>
-        </w:types>
-        <w:behaviors>
-          <w:behavior w:val="content"/>
-        </w:behaviors>
-        <w:guid w:val="{D6A45E61-32BE-5745-89D0-815A76AB0C81}"/>
-      </w:docPartPr>
-      <w:docPartBody>
-        <w:p>
-          <w:pPr>
-            <w:pStyle w:val="19D9C60ACE24C74AB51C47E1CA19BF61"/>
-          </w:pPr>
-          <w:r>
-            <w:rPr>
-              <w:rStyle w:val="PlaceholderText"/>
-            </w:rPr>
-            <w:t>Choose an item.</w:t>
-          </w:r>
-        </w:p>
-      </w:docPartBody>
-    </w:docPart>
-    <w:docPart>
-      <w:docPartPr>
-        <w:name w:val="CCCE3DB03FF318418389F677D59289E1"/>
-        <w:category>
-          <w:name w:val="General"/>
-          <w:gallery w:val="placeholder"/>
-        </w:category>
-        <w:types>
-          <w:type w:val="bbPlcHdr"/>
-        </w:types>
-        <w:behaviors>
-          <w:behavior w:val="content"/>
-        </w:behaviors>
-        <w:guid w:val="{87C93436-59C2-AF43-8B73-D79EDF366ADC}"/>
-      </w:docPartPr>
-      <w:docPartBody>
-        <w:p>
-          <w:pPr>
-            <w:pStyle w:val="CCCE3DB03FF318418389F677D59289E1"/>
-          </w:pPr>
-          <w:r>
-            <w:rPr>
-              <w:rStyle w:val="PlaceholderText"/>
-            </w:rPr>
-            <w:t>Choose an item.</w:t>
-          </w:r>
-        </w:p>
-      </w:docPartBody>
-    </w:docPart>
-    <w:docPart>
-      <w:docPartPr>
-        <w:name w:val="43E300871C726144BC5E61E4A866C861"/>
-        <w:category>
-          <w:name w:val="General"/>
-          <w:gallery w:val="placeholder"/>
-        </w:category>
-        <w:types>
-          <w:type w:val="bbPlcHdr"/>
-        </w:types>
-        <w:behaviors>
-          <w:behavior w:val="content"/>
-        </w:behaviors>
-        <w:guid w:val="{8708C5F9-13C6-E94D-A20E-7AE654000D72}"/>
-      </w:docPartPr>
-      <w:docPartBody>
-        <w:p>
-          <w:pPr>
-            <w:pStyle w:val="43E300871C726144BC5E61E4A866C861"/>
-          </w:pPr>
-          <w:r>
-            <w:rPr>
-              <w:rStyle w:val="PlaceholderText"/>
-            </w:rPr>
-            <w:t>Click or tap to enter a date.</w:t>
-          </w:r>
-        </w:p>
-      </w:docPartBody>
-    </w:docPart>
     <w:docPart>
       <w:docPartPr>
         <w:name w:val="B3E7DD82F577F94DBDF81337D339496A"/>
@@ -8150,45 +8286,16 @@
         </w:p>
       </w:docPartBody>
     </w:docPart>
-    <w:docPart>
-      <w:docPartPr>
-        <w:name w:val="1C2B63971A3409439DDD126D02D5977B"/>
-        <w:category>
-          <w:name w:val="General"/>
-          <w:gallery w:val="placeholder"/>
-        </w:category>
-        <w:types>
-          <w:type w:val="bbPlcHdr"/>
-        </w:types>
-        <w:behaviors>
-          <w:behavior w:val="content"/>
-        </w:behaviors>
-        <w:guid w:val="{93D18E35-9897-1741-A29B-B9D1CA2391E5}"/>
-      </w:docPartPr>
-      <w:docPartBody>
-        <w:p>
-          <w:pPr>
-            <w:pStyle w:val="1C2B63971A3409439DDD126D02D5977B"/>
-          </w:pPr>
-          <w:r>
-            <w:rPr>
-              <w:rStyle w:val="PlaceholderText"/>
-            </w:rPr>
-            <w:t>Click or tap to enter a date.</w:t>
-          </w:r>
-        </w:p>
-      </w:docPartBody>
-    </w:docPart>
   </w:docParts>
 </w:glossaryDocument>
 </file>
 
 <file path=word/glossary/fontTable.xml><?xml version="1.0" encoding="utf-8"?>
-<w:fonts xmlns:mc="http://schemas.openxmlformats.org/markup-compatibility/2006" xmlns:r="http://schemas.openxmlformats.org/officeDocument/2006/relationships" xmlns:w="http://schemas.openxmlformats.org/wordprocessingml/2006/main" xmlns:w14="http://schemas.microsoft.com/office/word/2010/wordml" xmlns:w15="http://schemas.microsoft.com/office/word/2012/wordml" xmlns:w16cex="http://schemas.microsoft.com/office/word/2018/wordml/cex" xmlns:w16cid="http://schemas.microsoft.com/office/word/2016/wordml/cid" xmlns:w16="http://schemas.microsoft.com/office/word/2018/wordml" xmlns:w16sdtdh="http://schemas.microsoft.com/office/word/2020/wordml/sdtdatahash" xmlns:w16se="http://schemas.microsoft.com/office/word/2015/wordml/symex" mc:Ignorable="w14 w15 w16se w16cid w16 w16cex w16sdtdh">
+<w:fonts xmlns:mc="http://schemas.openxmlformats.org/markup-compatibility/2006" xmlns:r="http://schemas.openxmlformats.org/officeDocument/2006/relationships" xmlns:w="http://schemas.openxmlformats.org/wordprocessingml/2006/main" xmlns:w14="http://schemas.microsoft.com/office/word/2010/wordml" xmlns:w15="http://schemas.microsoft.com/office/word/2012/wordml" xmlns:w16cex="http://schemas.microsoft.com/office/word/2018/wordml/cex" xmlns:w16cid="http://schemas.microsoft.com/office/word/2016/wordml/cid" xmlns:w16="http://schemas.microsoft.com/office/word/2018/wordml" xmlns:w16du="http://schemas.microsoft.com/office/word/2023/wordml/word16du" xmlns:w16sdtdh="http://schemas.microsoft.com/office/word/2020/wordml/sdtdatahash" xmlns:w16sdtfl="http://schemas.microsoft.com/office/word/2024/wordml/sdtformatlock" xmlns:w16se="http://schemas.microsoft.com/office/word/2015/wordml/symex" mc:Ignorable="w14 w15 w16se w16cid w16 w16cex w16sdtdh w16sdtfl w16du">
   <w:font w:name="Symbol">
     <w:panose1 w:val="05050102010706020507"/>
     <w:charset w:val="02"/>
-    <w:family w:val="roman"/>
+    <w:family w:val="decorative"/>
     <w:pitch w:val="variable"/>
     <w:sig w:usb0="00000000" w:usb1="10000000" w:usb2="00000000" w:usb3="00000000" w:csb0="80000000" w:csb1="00000000"/>
   </w:font>
@@ -8197,7 +8304,7 @@
     <w:charset w:val="00"/>
     <w:family w:val="roman"/>
     <w:pitch w:val="variable"/>
-    <w:sig w:usb0="E0002AFF" w:usb1="C0007841" w:usb2="00000009" w:usb3="00000000" w:csb0="000001FF" w:csb1="00000000"/>
+    <w:sig w:usb0="E0002EFF" w:usb1="C000785B" w:usb2="00000009" w:usb3="00000000" w:csb0="000001FF" w:csb1="00000000"/>
   </w:font>
   <w:font w:name="Courier New">
     <w:panose1 w:val="02070309020205020404"/>
@@ -8208,10 +8315,10 @@
   </w:font>
   <w:font w:name="Wingdings">
     <w:panose1 w:val="05000000000000000000"/>
-    <w:charset w:val="02"/>
-    <w:family w:val="auto"/>
+    <w:charset w:val="4D"/>
+    <w:family w:val="decorative"/>
     <w:pitch w:val="variable"/>
-    <w:sig w:usb0="00000000" w:usb1="10000000" w:usb2="00000000" w:usb3="00000000" w:csb0="80000000" w:csb1="00000000"/>
+    <w:sig w:usb0="00000003" w:usb1="00000000" w:usb2="00000000" w:usb3="00000000" w:csb0="80000001" w:csb1="00000000"/>
   </w:font>
   <w:font w:name="Arial">
     <w:panose1 w:val="020B0604020202020204"/>
@@ -8225,7 +8332,7 @@
     <w:charset w:val="00"/>
     <w:family w:val="swiss"/>
     <w:pitch w:val="variable"/>
-    <w:sig w:usb0="E0002AFF" w:usb1="4000ACFF" w:usb2="00000001" w:usb3="00000000" w:csb0="000001FF" w:csb1="00000000"/>
+    <w:sig w:usb0="E0002AFF" w:usb1="C000ACFF" w:usb2="00000009" w:usb3="00000000" w:csb0="000001FF" w:csb1="00000000"/>
   </w:font>
   <w:font w:name="Calibri Light">
     <w:panose1 w:val="020F0302020204030204"/>
@@ -8243,7 +8350,7 @@
   </w:font>
   <w:font w:name="MetaPro-Light">
     <w:altName w:val="Calibri"/>
-    <w:panose1 w:val="00000000000000000000"/>
+    <w:panose1 w:val="020B0604020202020204"/>
     <w:charset w:val="00"/>
     <w:family w:val="swiss"/>
     <w:notTrueType/>
@@ -8252,7 +8359,7 @@
   </w:font>
   <w:font w:name="MetaPro-Norm">
     <w:altName w:val="Calibri"/>
-    <w:panose1 w:val="00000000000000000000"/>
+    <w:panose1 w:val="020B0604020202020204"/>
     <w:charset w:val="00"/>
     <w:family w:val="swiss"/>
     <w:notTrueType/>
@@ -8261,7 +8368,7 @@
   </w:font>
   <w:font w:name="MetaPro-Bold">
     <w:altName w:val="Calibri"/>
-    <w:panose1 w:val="00000000000000000000"/>
+    <w:panose1 w:val="020B0604020202020204"/>
     <w:charset w:val="00"/>
     <w:family w:val="swiss"/>
     <w:notTrueType/>
@@ -8270,18 +8377,32 @@
   </w:font>
   <w:font w:name="MetaPro-NormIta">
     <w:altName w:val="Calibri"/>
-    <w:panose1 w:val="00000000000000000000"/>
+    <w:panose1 w:val="020B0604020202020204"/>
     <w:charset w:val="00"/>
     <w:family w:val="swiss"/>
     <w:notTrueType/>
     <w:pitch w:val="variable"/>
     <w:sig w:usb0="A00002FF" w:usb1="4000207B" w:usb2="00000000" w:usb3="00000000" w:csb0="0000009F" w:csb1="00000000"/>
   </w:font>
+  <w:font w:name="Aptos">
+    <w:panose1 w:val="020B0004020202020204"/>
+    <w:charset w:val="00"/>
+    <w:family w:val="swiss"/>
+    <w:pitch w:val="variable"/>
+    <w:sig w:usb0="20000287" w:usb1="00000003" w:usb2="00000000" w:usb3="00000000" w:csb0="0000019F" w:csb1="00000000"/>
+  </w:font>
+  <w:font w:name="Aptos Display">
+    <w:panose1 w:val="020B0004020202020204"/>
+    <w:charset w:val="00"/>
+    <w:family w:val="swiss"/>
+    <w:pitch w:val="variable"/>
+    <w:sig w:usb0="20000287" w:usb1="00000003" w:usb2="00000000" w:usb3="00000000" w:csb0="0000019F" w:csb1="00000000"/>
+  </w:font>
 </w:fonts>
 </file>
 
 <file path=word/glossary/settings.xml><?xml version="1.0" encoding="utf-8"?>
-<w:settings xmlns:mc="http://schemas.openxmlformats.org/markup-compatibility/2006" xmlns:o="urn:schemas-microsoft-com:office:office" xmlns:r="http://schemas.openxmlformats.org/officeDocument/2006/relationships" xmlns:m="http://schemas.openxmlformats.org/officeDocument/2006/math" xmlns:v="urn:schemas-microsoft-com:vml" xmlns:w10="urn:schemas-microsoft-com:office:word" xmlns:w="http://schemas.openxmlformats.org/wordprocessingml/2006/main" xmlns:w14="http://schemas.microsoft.com/office/word/2010/wordml" xmlns:w15="http://schemas.microsoft.com/office/word/2012/wordml" xmlns:w16cex="http://schemas.microsoft.com/office/word/2018/wordml/cex" xmlns:w16cid="http://schemas.microsoft.com/office/word/2016/wordml/cid" xmlns:w16="http://schemas.microsoft.com/office/word/2018/wordml" xmlns:w16sdtdh="http://schemas.microsoft.com/office/word/2020/wordml/sdtdatahash" xmlns:w16se="http://schemas.microsoft.com/office/word/2015/wordml/symex" xmlns:sl="http://schemas.openxmlformats.org/schemaLibrary/2006/main" mc:Ignorable="w14 w15 w16se w16cid w16 w16cex w16sdtdh">
+<w:settings xmlns:mc="http://schemas.openxmlformats.org/markup-compatibility/2006" xmlns:o="urn:schemas-microsoft-com:office:office" xmlns:r="http://schemas.openxmlformats.org/officeDocument/2006/relationships" xmlns:m="http://schemas.openxmlformats.org/officeDocument/2006/math" xmlns:v="urn:schemas-microsoft-com:vml" xmlns:w10="urn:schemas-microsoft-com:office:word" xmlns:w="http://schemas.openxmlformats.org/wordprocessingml/2006/main" xmlns:w14="http://schemas.microsoft.com/office/word/2010/wordml" xmlns:w15="http://schemas.microsoft.com/office/word/2012/wordml" xmlns:w16cex="http://schemas.microsoft.com/office/word/2018/wordml/cex" xmlns:w16cid="http://schemas.microsoft.com/office/word/2016/wordml/cid" xmlns:w16="http://schemas.microsoft.com/office/word/2018/wordml" xmlns:w16du="http://schemas.microsoft.com/office/word/2023/wordml/word16du" xmlns:w16sdtdh="http://schemas.microsoft.com/office/word/2020/wordml/sdtdatahash" xmlns:w16sdtfl="http://schemas.microsoft.com/office/word/2024/wordml/sdtformatlock" xmlns:w16se="http://schemas.microsoft.com/office/word/2015/wordml/symex" xmlns:sl="http://schemas.openxmlformats.org/schemaLibrary/2006/main" mc:Ignorable="w14 w15 w16se w16cid w16 w16cex w16sdtdh w16sdtfl w16du">
   <w:view w:val="normal"/>
   <w:defaultTabStop w:val="720"/>
   <w:characterSpacingControl w:val="doNotCompress"/>
@@ -8301,9 +8422,11 @@
     <w:rsid w:val="000E2E94"/>
     <w:rsid w:val="00122C62"/>
     <w:rsid w:val="001442C7"/>
+    <w:rsid w:val="00307124"/>
     <w:rsid w:val="003A5D14"/>
     <w:rsid w:val="0041417D"/>
     <w:rsid w:val="00425D29"/>
+    <w:rsid w:val="004E34AD"/>
     <w:rsid w:val="00563F22"/>
     <w:rsid w:val="005A1876"/>
     <w:rsid w:val="005A6F54"/>
@@ -8320,8 +8443,10 @@
     <w:rsid w:val="00B201BE"/>
     <w:rsid w:val="00BF21D8"/>
     <w:rsid w:val="00C97284"/>
+    <w:rsid w:val="00CE4941"/>
     <w:rsid w:val="00D4700F"/>
     <w:rsid w:val="00D71B74"/>
+    <w:rsid w:val="00D91617"/>
     <w:rsid w:val="00DE25FD"/>
     <w:rsid w:val="00DF3032"/>
     <w:rsid w:val="00E2653B"/>
@@ -8350,7 +8475,7 @@
 </file>
 
 <file path=word/glossary/styles.xml><?xml version="1.0" encoding="utf-8"?>
-<w:styles xmlns:mc="http://schemas.openxmlformats.org/markup-compatibility/2006" xmlns:r="http://schemas.openxmlformats.org/officeDocument/2006/relationships" xmlns:w="http://schemas.openxmlformats.org/wordprocessingml/2006/main" xmlns:w14="http://schemas.microsoft.com/office/word/2010/wordml" xmlns:w15="http://schemas.microsoft.com/office/word/2012/wordml" xmlns:w16cex="http://schemas.microsoft.com/office/word/2018/wordml/cex" xmlns:w16cid="http://schemas.microsoft.com/office/word/2016/wordml/cid" xmlns:w16="http://schemas.microsoft.com/office/word/2018/wordml" xmlns:w16sdtdh="http://schemas.microsoft.com/office/word/2020/wordml/sdtdatahash" xmlns:w16se="http://schemas.microsoft.com/office/word/2015/wordml/symex" mc:Ignorable="w14 w15 w16se w16cid w16 w16cex w16sdtdh">
+<w:styles xmlns:mc="http://schemas.openxmlformats.org/markup-compatibility/2006" xmlns:r="http://schemas.openxmlformats.org/officeDocument/2006/relationships" xmlns:w="http://schemas.openxmlformats.org/wordprocessingml/2006/main" xmlns:w14="http://schemas.microsoft.com/office/word/2010/wordml" xmlns:w15="http://schemas.microsoft.com/office/word/2012/wordml" xmlns:w16cex="http://schemas.microsoft.com/office/word/2018/wordml/cex" xmlns:w16cid="http://schemas.microsoft.com/office/word/2016/wordml/cid" xmlns:w16="http://schemas.microsoft.com/office/word/2018/wordml" xmlns:w16du="http://schemas.microsoft.com/office/word/2023/wordml/word16du" xmlns:w16sdtdh="http://schemas.microsoft.com/office/word/2020/wordml/sdtdatahash" xmlns:w16sdtfl="http://schemas.microsoft.com/office/word/2024/wordml/sdtformatlock" xmlns:w16se="http://schemas.microsoft.com/office/word/2015/wordml/symex" mc:Ignorable="w14 w15 w16se w16cid w16 w16cex w16sdtdh w16sdtfl w16du">
   <w:docDefaults>
     <w:rPrDefault>
       <w:rPr>
@@ -8780,54 +8905,6 @@
       <w:color w:val="808080"/>
     </w:rPr>
   </w:style>
-  <w:style w:type="paragraph" w:customStyle="1" w:styleId="CCCE3DB03FF318418389F677D59289E1">
-    <w:name w:val="CCCE3DB03FF318418389F677D59289E1"/>
-    <w:rsid w:val="00604DC4"/>
-    <w:pPr>
-      <w:spacing w:after="0" w:line="240" w:lineRule="auto"/>
-    </w:pPr>
-    <w:rPr>
-      <w:sz w:val="24"/>
-      <w:szCs w:val="24"/>
-      <w:lang w:eastAsia="en-GB"/>
-    </w:rPr>
-  </w:style>
-  <w:style w:type="paragraph" w:customStyle="1" w:styleId="19D9C60ACE24C74AB51C47E1CA19BF61">
-    <w:name w:val="19D9C60ACE24C74AB51C47E1CA19BF61"/>
-    <w:rsid w:val="001442C7"/>
-    <w:pPr>
-      <w:spacing w:after="0" w:line="240" w:lineRule="auto"/>
-    </w:pPr>
-    <w:rPr>
-      <w:sz w:val="24"/>
-      <w:szCs w:val="24"/>
-      <w:lang w:eastAsia="en-GB"/>
-    </w:rPr>
-  </w:style>
-  <w:style w:type="paragraph" w:customStyle="1" w:styleId="43E300871C726144BC5E61E4A866C861">
-    <w:name w:val="43E300871C726144BC5E61E4A866C861"/>
-    <w:rsid w:val="00604DC4"/>
-    <w:pPr>
-      <w:spacing w:after="0" w:line="240" w:lineRule="auto"/>
-    </w:pPr>
-    <w:rPr>
-      <w:sz w:val="24"/>
-      <w:szCs w:val="24"/>
-      <w:lang w:eastAsia="en-GB"/>
-    </w:rPr>
-  </w:style>
-  <w:style w:type="paragraph" w:customStyle="1" w:styleId="1C2B63971A3409439DDD126D02D5977B">
-    <w:name w:val="1C2B63971A3409439DDD126D02D5977B"/>
-    <w:rsid w:val="00DF3032"/>
-    <w:pPr>
-      <w:spacing w:after="0" w:line="240" w:lineRule="auto"/>
-    </w:pPr>
-    <w:rPr>
-      <w:sz w:val="24"/>
-      <w:szCs w:val="24"/>
-      <w:lang w:eastAsia="en-GB"/>
-    </w:rPr>
-  </w:style>
   <w:style w:type="paragraph" w:customStyle="1" w:styleId="B3E7DD82F577F94DBDF81337D339496A">
     <w:name w:val="B3E7DD82F577F94DBDF81337D339496A"/>
     <w:rsid w:val="00604DC4"/>
@@ -8844,7 +8921,7 @@
 </file>
 
 <file path=word/glossary/webSettings.xml><?xml version="1.0" encoding="utf-8"?>
-<w:webSettings xmlns:mc="http://schemas.openxmlformats.org/markup-compatibility/2006" xmlns:r="http://schemas.openxmlformats.org/officeDocument/2006/relationships" xmlns:w="http://schemas.openxmlformats.org/wordprocessingml/2006/main" xmlns:w14="http://schemas.microsoft.com/office/word/2010/wordml" xmlns:w15="http://schemas.microsoft.com/office/word/2012/wordml" xmlns:w16cex="http://schemas.microsoft.com/office/word/2018/wordml/cex" xmlns:w16cid="http://schemas.microsoft.com/office/word/2016/wordml/cid" xmlns:w16="http://schemas.microsoft.com/office/word/2018/wordml" xmlns:w16sdtdh="http://schemas.microsoft.com/office/word/2020/wordml/sdtdatahash" xmlns:w16se="http://schemas.microsoft.com/office/word/2015/wordml/symex" mc:Ignorable="w14 w15 w16se w16cid w16 w16cex w16sdtdh">
+<w:webSettings xmlns:mc="http://schemas.openxmlformats.org/markup-compatibility/2006" xmlns:r="http://schemas.openxmlformats.org/officeDocument/2006/relationships" xmlns:w="http://schemas.openxmlformats.org/wordprocessingml/2006/main" xmlns:w14="http://schemas.microsoft.com/office/word/2010/wordml" xmlns:w15="http://schemas.microsoft.com/office/word/2012/wordml" xmlns:w16cex="http://schemas.microsoft.com/office/word/2018/wordml/cex" xmlns:w16cid="http://schemas.microsoft.com/office/word/2016/wordml/cid" xmlns:w16="http://schemas.microsoft.com/office/word/2018/wordml" xmlns:w16du="http://schemas.microsoft.com/office/word/2023/wordml/word16du" xmlns:w16sdtdh="http://schemas.microsoft.com/office/word/2020/wordml/sdtdatahash" xmlns:w16sdtfl="http://schemas.microsoft.com/office/word/2024/wordml/sdtformatlock" xmlns:w16se="http://schemas.microsoft.com/office/word/2015/wordml/symex" mc:Ignorable="w14 w15 w16se w16cid w16 w16cex w16sdtdh w16sdtfl w16du">
   <w:optimizeForBrowser/>
 </w:webSettings>
 </file>
@@ -9145,28 +9222,6 @@
 </file>
 
 <file path=customXml/item1.xml><?xml version="1.0" encoding="utf-8"?>
-<p:properties xmlns:p="http://schemas.microsoft.com/office/2006/metadata/properties" xmlns:xsi="http://www.w3.org/2001/XMLSchema-instance" xmlns:pc="http://schemas.microsoft.com/office/infopath/2007/PartnerControls">
-  <documentManagement>
-    <Documenttype xmlns="6164c57a-bc80-43a9-9581-569824be6d95">Update documents</Documenttype>
-    <TaxCatchAll xmlns="d8c1de0c-14be-4349-9595-c66631253391" xsi:nil="true"/>
-    <lcf76f155ced4ddcb4097134ff3c332f xmlns="6164c57a-bc80-43a9-9581-569824be6d95">
-      <Terms xmlns="http://schemas.microsoft.com/office/infopath/2007/PartnerControls"/>
-    </lcf76f155ced4ddcb4097134ff3c332f>
-    <JobGUID xmlns="6164c57a-bc80-43a9-9581-569824be6d95">c0fd438b-cfcc-4baf-a802-21a80f9182c7</JobGUID>
-  </documentManagement>
-</p:properties>
-</file>
-
-<file path=customXml/item2.xml><?xml version="1.0" encoding="utf-8"?>
-<?mso-contentType ?>
-<FormTemplates xmlns="http://schemas.microsoft.com/sharepoint/v3/contenttype/forms">
-  <Display>DocumentLibraryForm</Display>
-  <Edit>DocumentLibraryForm</Edit>
-  <New>DocumentLibraryForm</New>
-</FormTemplates>
-</file>
-
-<file path=customXml/item3.xml><?xml version="1.0" encoding="utf-8"?>
 <ct:contentTypeSchema xmlns:ct="http://schemas.microsoft.com/office/2006/metadata/contentType" xmlns:ma="http://schemas.microsoft.com/office/2006/metadata/properties/metaAttributes" ct:_="" ma:_="" ma:contentTypeName="Document" ma:contentTypeID="0x010100253A59EE58A4E345A25B3A9178926C72" ma:contentTypeVersion="18" ma:contentTypeDescription="Create a new document." ma:contentTypeScope="" ma:versionID="e6f57ec69c948f3c6a2d9546e09f8897">
   <xsd:schema xmlns:xsd="http://www.w3.org/2001/XMLSchema" xmlns:xs="http://www.w3.org/2001/XMLSchema" xmlns:p="http://schemas.microsoft.com/office/2006/metadata/properties" xmlns:ns2="6164c57a-bc80-43a9-9581-569824be6d95" xmlns:ns3="d8c1de0c-14be-4349-9595-c66631253391" targetNamespace="http://schemas.microsoft.com/office/2006/metadata/properties" ma:root="true" ma:fieldsID="385700c381aa94c1583f3764d02ab75a" ns2:_="" ns3:_="">
     <xsd:import namespace="6164c57a-bc80-43a9-9581-569824be6d95"/>
@@ -9397,26 +9452,33 @@
 </ct:contentTypeSchema>
 </file>
 
-<file path=customXml/itemProps1.xml><?xml version="1.0" encoding="utf-8"?>
-<ds:datastoreItem xmlns:ds="http://schemas.openxmlformats.org/officeDocument/2006/customXml" ds:itemID="{E7EE907E-425F-4360-8998-7E3557C5AC69}">
-  <ds:schemaRefs>
-    <ds:schemaRef ds:uri="http://schemas.microsoft.com/office/2006/metadata/properties"/>
-    <ds:schemaRef ds:uri="http://schemas.microsoft.com/office/infopath/2007/PartnerControls"/>
-    <ds:schemaRef ds:uri="6164c57a-bc80-43a9-9581-569824be6d95"/>
-    <ds:schemaRef ds:uri="d8c1de0c-14be-4349-9595-c66631253391"/>
-  </ds:schemaRefs>
-</ds:datastoreItem>
+<file path=customXml/item2.xml><?xml version="1.0" encoding="utf-8"?>
+<b:Sources xmlns:b="http://schemas.openxmlformats.org/officeDocument/2006/bibliography" xmlns="http://schemas.openxmlformats.org/officeDocument/2006/bibliography" SelectedStyle="/APASixthEditionOfficeOnline.xsl" StyleName="APA" Version="6"/>
 </file>
 
-<file path=customXml/itemProps2.xml><?xml version="1.0" encoding="utf-8"?>
-<ds:datastoreItem xmlns:ds="http://schemas.openxmlformats.org/officeDocument/2006/customXml" ds:itemID="{71EF6D4D-8B68-4ACD-A410-3D8C48698212}">
-  <ds:schemaRefs>
-    <ds:schemaRef ds:uri="http://schemas.microsoft.com/sharepoint/v3/contenttype/forms"/>
-  </ds:schemaRefs>
-</ds:datastoreItem>
+<file path=customXml/item3.xml><?xml version="1.0" encoding="utf-8"?>
+<p:properties xmlns:p="http://schemas.microsoft.com/office/2006/metadata/properties" xmlns:xsi="http://www.w3.org/2001/XMLSchema-instance" xmlns:pc="http://schemas.microsoft.com/office/infopath/2007/PartnerControls">
+  <documentManagement>
+    <Documenttype xmlns="6164c57a-bc80-43a9-9581-569824be6d95">Update documents</Documenttype>
+    <TaxCatchAll xmlns="d8c1de0c-14be-4349-9595-c66631253391" xsi:nil="true"/>
+    <lcf76f155ced4ddcb4097134ff3c332f xmlns="6164c57a-bc80-43a9-9581-569824be6d95">
+      <Terms xmlns="http://schemas.microsoft.com/office/infopath/2007/PartnerControls"/>
+    </lcf76f155ced4ddcb4097134ff3c332f>
+    <JobGUID xmlns="6164c57a-bc80-43a9-9581-569824be6d95">c0fd438b-cfcc-4baf-a802-21a80f9182c7</JobGUID>
+  </documentManagement>
+</p:properties>
 </file>
 
-<file path=customXml/itemProps3.xml><?xml version="1.0" encoding="utf-8"?>
+<file path=customXml/item4.xml><?xml version="1.0" encoding="utf-8"?>
+<?mso-contentType ?>
+<FormTemplates xmlns="http://schemas.microsoft.com/sharepoint/v3/contenttype/forms">
+  <Display>DocumentLibraryForm</Display>
+  <Edit>DocumentLibraryForm</Edit>
+  <New>DocumentLibraryForm</New>
+</FormTemplates>
+</file>
+
+<file path=customXml/itemProps1.xml><?xml version="1.0" encoding="utf-8"?>
 <ds:datastoreItem xmlns:ds="http://schemas.openxmlformats.org/officeDocument/2006/customXml" ds:itemID="{2E11D457-6C78-49E0-BC31-F8B19E5EBF65}">
   <ds:schemaRefs>
     <ds:schemaRef ds:uri="http://schemas.microsoft.com/office/2006/metadata/contentType"/>
@@ -9433,4 +9495,31 @@
     <ds:schemaRef ds:uri="http://schemas.microsoft.com/internal/obd"/>
   </ds:schemaRefs>
 </ds:datastoreItem>
+</file>
+
+<file path=customXml/itemProps2.xml><?xml version="1.0" encoding="utf-8"?>
+<ds:datastoreItem xmlns:ds="http://schemas.openxmlformats.org/officeDocument/2006/customXml" ds:itemID="{E5414CB8-093F-0448-978A-4F7AF8200B4D}">
+  <ds:schemaRefs>
+    <ds:schemaRef ds:uri="http://schemas.openxmlformats.org/officeDocument/2006/bibliography"/>
+  </ds:schemaRefs>
+</ds:datastoreItem>
+</file>
+
+<file path=customXml/itemProps3.xml><?xml version="1.0" encoding="utf-8"?>
+<ds:datastoreItem xmlns:ds="http://schemas.openxmlformats.org/officeDocument/2006/customXml" ds:itemID="{E7EE907E-425F-4360-8998-7E3557C5AC69}">
+  <ds:schemaRefs>
+    <ds:schemaRef ds:uri="http://schemas.microsoft.com/office/2006/metadata/properties"/>
+    <ds:schemaRef ds:uri="http://schemas.microsoft.com/office/infopath/2007/PartnerControls"/>
+    <ds:schemaRef ds:uri="6164c57a-bc80-43a9-9581-569824be6d95"/>
+    <ds:schemaRef ds:uri="d8c1de0c-14be-4349-9595-c66631253391"/>
+  </ds:schemaRefs>
+</ds:datastoreItem>
+</file>
+
+<file path=customXml/itemProps4.xml><?xml version="1.0" encoding="utf-8"?>
+<ds:datastoreItem xmlns:ds="http://schemas.openxmlformats.org/officeDocument/2006/customXml" ds:itemID="{71EF6D4D-8B68-4ACD-A410-3D8C48698212}">
+  <ds:schemaRefs>
+    <ds:schemaRef ds:uri="http://schemas.microsoft.com/sharepoint/v3/contenttype/forms"/>
+  </ds:schemaRefs>
+</ds:datastoreItem>
 </file>
</xml_diff>

<commit_message>
manual push from vscode
</commit_message>
<xml_diff>
--- a/template.docx
+++ b/template.docx
@@ -1869,7 +1869,21 @@
                 <w:szCs w:val="22"/>
                 <w:lang w:val="en-AU"/>
               </w:rPr>
+              <w:t>&lt;</w:t>
+            </w:r>
+            <w:r>
+              <w:rPr>
+                <w:szCs w:val="22"/>
+                <w:lang w:val="en-AU"/>
+              </w:rPr>
               <w:t>Postal address</w:t>
+            </w:r>
+            <w:r>
+              <w:rPr>
+                <w:szCs w:val="22"/>
+                <w:lang w:val="en-AU"/>
+              </w:rPr>
+              <w:t>&gt;</w:t>
             </w:r>
             <w:r>
               <w:rPr>
@@ -2126,8 +2140,13 @@
             <w:vAlign w:val="center"/>
           </w:tcPr>
           <w:p>
-            <w:r>
-              <w:t xml:space="preserve">Licence class or registration type </w:t>
+            <w:proofErr w:type="spellStart"/>
+            <w:r>
+              <w:t>Licence</w:t>
+            </w:r>
+            <w:proofErr w:type="spellEnd"/>
+            <w:r>
+              <w:t xml:space="preserve"> class or registration type </w:t>
             </w:r>
             <w:r>
               <w:rPr>
@@ -2182,8 +2201,13 @@
             <w:vAlign w:val="center"/>
           </w:tcPr>
           <w:p>
-            <w:r>
-              <w:t xml:space="preserve">Licence class or registration number </w:t>
+            <w:proofErr w:type="spellStart"/>
+            <w:r>
+              <w:t>Licence</w:t>
+            </w:r>
+            <w:proofErr w:type="spellEnd"/>
+            <w:r>
+              <w:t xml:space="preserve"> class or registration number </w:t>
             </w:r>
             <w:r>
               <w:rPr>
@@ -2353,15 +2377,6 @@
             <w:pPr>
               <w:pStyle w:val="TableText"/>
             </w:pPr>
-            <w:r>
-              <w:t>&lt;&lt;</w:t>
-            </w:r>
-            <w:r>
-              <w:t>Signature Image Path</w:t>
-            </w:r>
-            <w:r>
-              <w:t>&gt;&gt;</w:t>
-            </w:r>
           </w:p>
         </w:tc>
         <w:tc>
@@ -3339,7 +3354,15 @@
     </w:p>
     <w:p>
       <w:r>
-        <w:t xml:space="preserve">The Department of Energy and Public Works is collecting personal information as required under the </w:t>
+        <w:t xml:space="preserve">The Department of Energy and Public Works </w:t>
+      </w:r>
+      <w:proofErr w:type="gramStart"/>
+      <w:r>
+        <w:t>is</w:t>
+      </w:r>
+      <w:proofErr w:type="gramEnd"/>
+      <w:r>
+        <w:t xml:space="preserve"> collecting personal information as required under the </w:t>
       </w:r>
       <w:r>
         <w:rPr>
@@ -8418,6 +8441,7 @@
   <w:rsids>
     <w:rsidRoot w:val="00F0531D"/>
     <w:rsid w:val="00006403"/>
+    <w:rsid w:val="00014521"/>
     <w:rsid w:val="000E01E9"/>
     <w:rsid w:val="000E2E94"/>
     <w:rsid w:val="00122C62"/>
@@ -8426,6 +8450,7 @@
     <w:rsid w:val="003A5D14"/>
     <w:rsid w:val="0041417D"/>
     <w:rsid w:val="00425D29"/>
+    <w:rsid w:val="004505B6"/>
     <w:rsid w:val="004E34AD"/>
     <w:rsid w:val="00563F22"/>
     <w:rsid w:val="005A1876"/>
@@ -8437,20 +8462,26 @@
     <w:rsid w:val="0070704E"/>
     <w:rsid w:val="00831E12"/>
     <w:rsid w:val="008876C7"/>
+    <w:rsid w:val="009E7525"/>
     <w:rsid w:val="00A807F0"/>
     <w:rsid w:val="00A82856"/>
     <w:rsid w:val="00AA77B5"/>
+    <w:rsid w:val="00AD2E3A"/>
     <w:rsid w:val="00B201BE"/>
+    <w:rsid w:val="00B30147"/>
     <w:rsid w:val="00BF21D8"/>
     <w:rsid w:val="00C97284"/>
+    <w:rsid w:val="00CA4A08"/>
     <w:rsid w:val="00CE4941"/>
     <w:rsid w:val="00D4700F"/>
     <w:rsid w:val="00D71B74"/>
     <w:rsid w:val="00D91617"/>
     <w:rsid w:val="00DE25FD"/>
+    <w:rsid w:val="00DE2D25"/>
     <w:rsid w:val="00DF3032"/>
     <w:rsid w:val="00E2653B"/>
     <w:rsid w:val="00E36EC2"/>
+    <w:rsid w:val="00EC1236"/>
     <w:rsid w:val="00F0531D"/>
   </w:rsids>
   <m:mathPr>
@@ -9222,6 +9253,10 @@
 </file>
 
 <file path=customXml/item1.xml><?xml version="1.0" encoding="utf-8"?>
+<b:Sources xmlns:b="http://schemas.openxmlformats.org/officeDocument/2006/bibliography" xmlns="http://schemas.openxmlformats.org/officeDocument/2006/bibliography" SelectedStyle="/APASixthEditionOfficeOnline.xsl" StyleName="APA" Version="6"/>
+</file>
+
+<file path=customXml/item2.xml><?xml version="1.0" encoding="utf-8"?>
 <ct:contentTypeSchema xmlns:ct="http://schemas.microsoft.com/office/2006/metadata/contentType" xmlns:ma="http://schemas.microsoft.com/office/2006/metadata/properties/metaAttributes" ct:_="" ma:_="" ma:contentTypeName="Document" ma:contentTypeID="0x010100253A59EE58A4E345A25B3A9178926C72" ma:contentTypeVersion="18" ma:contentTypeDescription="Create a new document." ma:contentTypeScope="" ma:versionID="e6f57ec69c948f3c6a2d9546e09f8897">
   <xsd:schema xmlns:xsd="http://www.w3.org/2001/XMLSchema" xmlns:xs="http://www.w3.org/2001/XMLSchema" xmlns:p="http://schemas.microsoft.com/office/2006/metadata/properties" xmlns:ns2="6164c57a-bc80-43a9-9581-569824be6d95" xmlns:ns3="d8c1de0c-14be-4349-9595-c66631253391" targetNamespace="http://schemas.microsoft.com/office/2006/metadata/properties" ma:root="true" ma:fieldsID="385700c381aa94c1583f3764d02ab75a" ns2:_="" ns3:_="">
     <xsd:import namespace="6164c57a-bc80-43a9-9581-569824be6d95"/>
@@ -9452,11 +9487,16 @@
 </ct:contentTypeSchema>
 </file>
 
-<file path=customXml/item2.xml><?xml version="1.0" encoding="utf-8"?>
-<b:Sources xmlns:b="http://schemas.openxmlformats.org/officeDocument/2006/bibliography" xmlns="http://schemas.openxmlformats.org/officeDocument/2006/bibliography" SelectedStyle="/APASixthEditionOfficeOnline.xsl" StyleName="APA" Version="6"/>
+<file path=customXml/item3.xml><?xml version="1.0" encoding="utf-8"?>
+<?mso-contentType ?>
+<FormTemplates xmlns="http://schemas.microsoft.com/sharepoint/v3/contenttype/forms">
+  <Display>DocumentLibraryForm</Display>
+  <Edit>DocumentLibraryForm</Edit>
+  <New>DocumentLibraryForm</New>
+</FormTemplates>
 </file>
 
-<file path=customXml/item3.xml><?xml version="1.0" encoding="utf-8"?>
+<file path=customXml/item4.xml><?xml version="1.0" encoding="utf-8"?>
 <p:properties xmlns:p="http://schemas.microsoft.com/office/2006/metadata/properties" xmlns:xsi="http://www.w3.org/2001/XMLSchema-instance" xmlns:pc="http://schemas.microsoft.com/office/infopath/2007/PartnerControls">
   <documentManagement>
     <Documenttype xmlns="6164c57a-bc80-43a9-9581-569824be6d95">Update documents</Documenttype>
@@ -9469,16 +9509,15 @@
 </p:properties>
 </file>
 
-<file path=customXml/item4.xml><?xml version="1.0" encoding="utf-8"?>
-<?mso-contentType ?>
-<FormTemplates xmlns="http://schemas.microsoft.com/sharepoint/v3/contenttype/forms">
-  <Display>DocumentLibraryForm</Display>
-  <Edit>DocumentLibraryForm</Edit>
-  <New>DocumentLibraryForm</New>
-</FormTemplates>
+<file path=customXml/itemProps1.xml><?xml version="1.0" encoding="utf-8"?>
+<ds:datastoreItem xmlns:ds="http://schemas.openxmlformats.org/officeDocument/2006/customXml" ds:itemID="{E5414CB8-093F-0448-978A-4F7AF8200B4D}">
+  <ds:schemaRefs>
+    <ds:schemaRef ds:uri="http://schemas.openxmlformats.org/officeDocument/2006/bibliography"/>
+  </ds:schemaRefs>
+</ds:datastoreItem>
 </file>
 
-<file path=customXml/itemProps1.xml><?xml version="1.0" encoding="utf-8"?>
+<file path=customXml/itemProps2.xml><?xml version="1.0" encoding="utf-8"?>
 <ds:datastoreItem xmlns:ds="http://schemas.openxmlformats.org/officeDocument/2006/customXml" ds:itemID="{2E11D457-6C78-49E0-BC31-F8B19E5EBF65}">
   <ds:schemaRefs>
     <ds:schemaRef ds:uri="http://schemas.microsoft.com/office/2006/metadata/contentType"/>
@@ -9497,15 +9536,15 @@
 </ds:datastoreItem>
 </file>
 
-<file path=customXml/itemProps2.xml><?xml version="1.0" encoding="utf-8"?>
-<ds:datastoreItem xmlns:ds="http://schemas.openxmlformats.org/officeDocument/2006/customXml" ds:itemID="{E5414CB8-093F-0448-978A-4F7AF8200B4D}">
+<file path=customXml/itemProps3.xml><?xml version="1.0" encoding="utf-8"?>
+<ds:datastoreItem xmlns:ds="http://schemas.openxmlformats.org/officeDocument/2006/customXml" ds:itemID="{71EF6D4D-8B68-4ACD-A410-3D8C48698212}">
   <ds:schemaRefs>
-    <ds:schemaRef ds:uri="http://schemas.openxmlformats.org/officeDocument/2006/bibliography"/>
+    <ds:schemaRef ds:uri="http://schemas.microsoft.com/sharepoint/v3/contenttype/forms"/>
   </ds:schemaRefs>
 </ds:datastoreItem>
 </file>
 
-<file path=customXml/itemProps3.xml><?xml version="1.0" encoding="utf-8"?>
+<file path=customXml/itemProps4.xml><?xml version="1.0" encoding="utf-8"?>
 <ds:datastoreItem xmlns:ds="http://schemas.openxmlformats.org/officeDocument/2006/customXml" ds:itemID="{E7EE907E-425F-4360-8998-7E3557C5AC69}">
   <ds:schemaRefs>
     <ds:schemaRef ds:uri="http://schemas.microsoft.com/office/2006/metadata/properties"/>
@@ -9514,12 +9553,4 @@
     <ds:schemaRef ds:uri="d8c1de0c-14be-4349-9595-c66631253391"/>
   </ds:schemaRefs>
 </ds:datastoreItem>
-</file>
-
-<file path=customXml/itemProps4.xml><?xml version="1.0" encoding="utf-8"?>
-<ds:datastoreItem xmlns:ds="http://schemas.openxmlformats.org/officeDocument/2006/customXml" ds:itemID="{71EF6D4D-8B68-4ACD-A410-3D8C48698212}">
-  <ds:schemaRefs>
-    <ds:schemaRef ds:uri="http://schemas.microsoft.com/sharepoint/v3/contenttype/forms"/>
-  </ds:schemaRefs>
-</ds:datastoreItem>
 </file>
</xml_diff>